<commit_message>
fix error in semi-final
</commit_message>
<xml_diff>
--- a/DATN_Dang_Viet_Hung_20181.docx
+++ b/DATN_Dang_Viet_Hung_20181.docx
@@ -2063,20 +2063,17 @@
             <w:noProof/>
             <w:webHidden/>
           </w:rPr>
-        </w:r>
-        <w:r>
-          <w:rPr>
-            <w:noProof/>
-            <w:webHidden/>
-          </w:rPr>
           <w:fldChar w:fldCharType="separate"/>
         </w:r>
         <w:r>
           <w:rPr>
-            <w:noProof/>
-            <w:webHidden/>
-          </w:rPr>
-          <w:t>vi</w:t>
+            <w:b w:val="0"/>
+            <w:bCs/>
+            <w:noProof/>
+            <w:webHidden/>
+            <w:lang w:val="vi-VN"/>
+          </w:rPr>
+          <w:t>Lỗi! Thẻ đánh dấu không được xác định.</w:t>
         </w:r>
         <w:r>
           <w:rPr>
@@ -2145,7 +2142,7 @@
             <w:noProof/>
             <w:webHidden/>
           </w:rPr>
-          <w:t>vii</w:t>
+          <w:t>vi</w:t>
         </w:r>
         <w:r>
           <w:rPr>
@@ -2222,7 +2219,7 @@
             <w:noProof/>
             <w:webHidden/>
           </w:rPr>
-          <w:t>xi</w:t>
+          <w:t>x</w:t>
         </w:r>
         <w:r>
           <w:rPr>
@@ -2291,7 +2288,7 @@
             <w:noProof/>
             <w:webHidden/>
           </w:rPr>
-          <w:t>xii</w:t>
+          <w:t>xi</w:t>
         </w:r>
         <w:r>
           <w:rPr>
@@ -2360,7 +2357,7 @@
             <w:noProof/>
             <w:webHidden/>
           </w:rPr>
-          <w:t>xiii</w:t>
+          <w:t>xii</w:t>
         </w:r>
         <w:r>
           <w:rPr>
@@ -2429,7 +2426,7 @@
             <w:noProof/>
             <w:webHidden/>
           </w:rPr>
-          <w:t>xv</w:t>
+          <w:t>xiv</w:t>
         </w:r>
         <w:r>
           <w:rPr>
@@ -24782,7 +24779,12 @@
         <w:t xml:space="preserve">, </w:t>
       </w:r>
       <w:r>
-        <w:t>No Starch Press</w:t>
+        <w:t>No S</w:t>
+      </w:r>
+      <w:bookmarkStart w:id="295" w:name="_GoBack"/>
+      <w:bookmarkEnd w:id="295"/>
+      <w:r>
+        <w:t>tarch Press</w:t>
       </w:r>
       <w:r>
         <w:t xml:space="preserve">, </w:t>
@@ -24840,8 +24842,6 @@
       <w:r>
         <w:t>8</w:t>
       </w:r>
-      <w:bookmarkStart w:id="295" w:name="_GoBack"/>
-      <w:bookmarkEnd w:id="295"/>
     </w:p>
     <w:p>
       <w:pPr>
@@ -28230,7 +28230,7 @@
 </file>
 
 <file path=customXml/itemProps1.xml><?xml version="1.0" encoding="utf-8"?>
-<ds:datastoreItem xmlns:ds="http://schemas.openxmlformats.org/officeDocument/2006/customXml" ds:itemID="{2CD96234-A3EC-4918-B9D0-A974FA4C431B}">
+<ds:datastoreItem xmlns:ds="http://schemas.openxmlformats.org/officeDocument/2006/customXml" ds:itemID="{24BC3EB3-17FA-4278-AAB9-47BD754D9440}">
   <ds:schemaRefs>
     <ds:schemaRef ds:uri="http://schemas.openxmlformats.org/officeDocument/2006/bibliography"/>
   </ds:schemaRefs>

</xml_diff>

<commit_message>
change footer in word
</commit_message>
<xml_diff>
--- a/DATN_Dang_Viet_Hung_20181.docx
+++ b/DATN_Dang_Viet_Hung_20181.docx
@@ -4,426 +4,6 @@
   <w:body>
     <w:p>
       <w:pPr>
-        <w:jc w:val="center"/>
-        <w:rPr>
-          <w:rFonts w:ascii="Arial" w:hAnsi="Arial" w:cs="Arial"/>
-          <w:b/>
-          <w:sz w:val="40"/>
-          <w:szCs w:val="40"/>
-        </w:rPr>
-      </w:pPr>
-      <w:r>
-        <w:rPr>
-          <w:noProof/>
-        </w:rPr>
-        <mc:AlternateContent>
-          <mc:Choice Requires="wps">
-            <w:drawing>
-              <wp:anchor distT="0" distB="0" distL="114300" distR="114300" simplePos="0" relativeHeight="251657728" behindDoc="1" locked="0" layoutInCell="1" allowOverlap="1" wp14:anchorId="1C46D22A" wp14:editId="27059C2D">
-                <wp:simplePos x="0" y="0"/>
-                <wp:positionH relativeFrom="margin">
-                  <wp:align>right</wp:align>
-                </wp:positionH>
-                <wp:positionV relativeFrom="paragraph">
-                  <wp:posOffset>13335</wp:posOffset>
-                </wp:positionV>
-                <wp:extent cx="5591175" cy="9239250"/>
-                <wp:effectExtent l="19050" t="19050" r="28575" b="19050"/>
-                <wp:wrapNone/>
-                <wp:docPr id="6" name="Rectangle 4"/>
-                <wp:cNvGraphicFramePr>
-                  <a:graphicFrameLocks xmlns:a="http://schemas.openxmlformats.org/drawingml/2006/main"/>
-                </wp:cNvGraphicFramePr>
-                <a:graphic xmlns:a="http://schemas.openxmlformats.org/drawingml/2006/main">
-                  <a:graphicData uri="http://schemas.microsoft.com/office/word/2010/wordprocessingShape">
-                    <wps:wsp>
-                      <wps:cNvSpPr>
-                        <a:spLocks/>
-                      </wps:cNvSpPr>
-                      <wps:spPr bwMode="auto">
-                        <a:xfrm>
-                          <a:off x="0" y="0"/>
-                          <a:ext cx="5591175" cy="9239250"/>
-                        </a:xfrm>
-                        <a:prstGeom prst="rect">
-                          <a:avLst/>
-                        </a:prstGeom>
-                        <a:solidFill>
-                          <a:srgbClr val="FFFFFF"/>
-                        </a:solidFill>
-                        <a:ln w="38100">
-                          <a:solidFill>
-                            <a:schemeClr val="tx1"/>
-                          </a:solidFill>
-                          <a:miter lim="800000"/>
-                          <a:headEnd/>
-                          <a:tailEnd/>
-                        </a:ln>
-                      </wps:spPr>
-                      <wps:bodyPr rot="0" vert="horz" wrap="square" lIns="91440" tIns="45720" rIns="91440" bIns="45720" anchor="t" anchorCtr="0" upright="1">
-                        <a:noAutofit/>
-                      </wps:bodyPr>
-                    </wps:wsp>
-                  </a:graphicData>
-                </a:graphic>
-                <wp14:sizeRelH relativeFrom="page">
-                  <wp14:pctWidth>0</wp14:pctWidth>
-                </wp14:sizeRelH>
-                <wp14:sizeRelV relativeFrom="page">
-                  <wp14:pctHeight>0</wp14:pctHeight>
-                </wp14:sizeRelV>
-              </wp:anchor>
-            </w:drawing>
-          </mc:Choice>
-          <mc:Fallback>
-            <w:pict>
-              <v:rect w14:anchorId="2192C0A2" id="Rectangle 4" o:spid="_x0000_s1026" style="position:absolute;margin-left:389.05pt;margin-top:1.05pt;width:440.25pt;height:727.5pt;z-index:-251658752;visibility:visible;mso-wrap-style:square;mso-width-percent:0;mso-height-percent:0;mso-wrap-distance-left:9pt;mso-wrap-distance-top:0;mso-wrap-distance-right:9pt;mso-wrap-distance-bottom:0;mso-position-horizontal:right;mso-position-horizontal-relative:margin;mso-position-vertical:absolute;mso-position-vertical-relative:text;mso-width-percent:0;mso-height-percent:0;mso-width-relative:page;mso-height-relative:page;v-text-anchor:top" o:gfxdata="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" strokecolor="black [3213]" strokeweight="3pt">
-                <v:path arrowok="t"/>
-                <w10:wrap anchorx="margin"/>
-              </v:rect>
-            </w:pict>
-          </mc:Fallback>
-        </mc:AlternateContent>
-      </w:r>
-      <w:r>
-        <w:rPr>
-          <w:rFonts w:ascii="Arial" w:hAnsi="Arial" w:cs="Arial"/>
-          <w:sz w:val="40"/>
-          <w:szCs w:val="40"/>
-        </w:rPr>
-        <w:softHyphen/>
-      </w:r>
-      <w:r>
-        <w:rPr>
-          <w:rFonts w:ascii="Arial" w:hAnsi="Arial" w:cs="Arial"/>
-          <w:b/>
-          <w:sz w:val="40"/>
-          <w:szCs w:val="40"/>
-        </w:rPr>
-        <w:t xml:space="preserve">Trường Đại học Bách Khoa Hà Nội </w:t>
-      </w:r>
-    </w:p>
-    <w:p>
-      <w:pPr>
-        <w:jc w:val="center"/>
-        <w:rPr>
-          <w:rFonts w:ascii="Arial" w:hAnsi="Arial" w:cs="Arial"/>
-          <w:b/>
-          <w:sz w:val="40"/>
-          <w:szCs w:val="40"/>
-        </w:rPr>
-      </w:pPr>
-      <w:r>
-        <w:rPr>
-          <w:rFonts w:ascii="Arial" w:hAnsi="Arial" w:cs="Arial"/>
-          <w:b/>
-          <w:sz w:val="40"/>
-          <w:szCs w:val="40"/>
-        </w:rPr>
-        <w:t>Viện Công nghệ Thông Tin và Truyền Thông</w:t>
-      </w:r>
-    </w:p>
-    <w:p>
-      <w:pPr>
-        <w:jc w:val="center"/>
-        <w:rPr>
-          <w:rFonts w:ascii="Arial" w:hAnsi="Arial" w:cs="Arial"/>
-          <w:sz w:val="40"/>
-          <w:szCs w:val="40"/>
-        </w:rPr>
-      </w:pPr>
-    </w:p>
-    <w:p>
-      <w:pPr>
-        <w:jc w:val="left"/>
-      </w:pPr>
-      <w:r>
-        <w:rPr>
-          <w:noProof/>
-          <w:sz w:val="20"/>
-          <w:szCs w:val="20"/>
-        </w:rPr>
-        <w:drawing>
-          <wp:anchor distT="0" distB="0" distL="114300" distR="114300" simplePos="0" relativeHeight="251663872" behindDoc="1" locked="0" layoutInCell="1" allowOverlap="1" wp14:anchorId="716DD86D" wp14:editId="6D3A7640">
-            <wp:simplePos x="0" y="0"/>
-            <wp:positionH relativeFrom="column">
-              <wp:posOffset>2806700</wp:posOffset>
-            </wp:positionH>
-            <wp:positionV relativeFrom="page">
-              <wp:posOffset>2571750</wp:posOffset>
-            </wp:positionV>
-            <wp:extent cx="1371600" cy="1914525"/>
-            <wp:effectExtent l="0" t="0" r="0" b="9525"/>
-            <wp:wrapTight wrapText="bothSides">
-              <wp:wrapPolygon edited="0">
-                <wp:start x="9900" y="0"/>
-                <wp:lineTo x="900" y="4084"/>
-                <wp:lineTo x="600" y="21493"/>
-                <wp:lineTo x="20400" y="21493"/>
-                <wp:lineTo x="20100" y="4513"/>
-                <wp:lineTo x="18600" y="3654"/>
-                <wp:lineTo x="11100" y="0"/>
-                <wp:lineTo x="9900" y="0"/>
-              </wp:wrapPolygon>
-            </wp:wrapTight>
-            <wp:docPr id="11" name="Hình ảnh 11" descr="logo_soict"/>
-            <wp:cNvGraphicFramePr>
-              <a:graphicFrameLocks xmlns:a="http://schemas.openxmlformats.org/drawingml/2006/main" noChangeAspect="1"/>
-            </wp:cNvGraphicFramePr>
-            <a:graphic xmlns:a="http://schemas.openxmlformats.org/drawingml/2006/main">
-              <a:graphicData uri="http://schemas.openxmlformats.org/drawingml/2006/picture">
-                <pic:pic xmlns:pic="http://schemas.openxmlformats.org/drawingml/2006/picture">
-                  <pic:nvPicPr>
-                    <pic:cNvPr id="0" name="Picture 18" descr="logo_soict"/>
-                    <pic:cNvPicPr>
-                      <a:picLocks noChangeAspect="1" noChangeArrowheads="1"/>
-                    </pic:cNvPicPr>
-                  </pic:nvPicPr>
-                  <pic:blipFill>
-                    <a:blip r:embed="rId8" cstate="print">
-                      <a:extLst>
-                        <a:ext uri="{28A0092B-C50C-407E-A947-70E740481C1C}">
-                          <a14:useLocalDpi xmlns:a14="http://schemas.microsoft.com/office/drawing/2010/main" val="0"/>
-                        </a:ext>
-                      </a:extLst>
-                    </a:blip>
-                    <a:srcRect/>
-                    <a:stretch>
-                      <a:fillRect/>
-                    </a:stretch>
-                  </pic:blipFill>
-                  <pic:spPr bwMode="auto">
-                    <a:xfrm>
-                      <a:off x="0" y="0"/>
-                      <a:ext cx="1371600" cy="1914525"/>
-                    </a:xfrm>
-                    <a:prstGeom prst="rect">
-                      <a:avLst/>
-                    </a:prstGeom>
-                    <a:noFill/>
-                    <a:ln>
-                      <a:noFill/>
-                    </a:ln>
-                  </pic:spPr>
-                </pic:pic>
-              </a:graphicData>
-            </a:graphic>
-          </wp:anchor>
-        </w:drawing>
-      </w:r>
-      <w:r>
-        <w:rPr>
-          <w:noProof/>
-          <w:sz w:val="20"/>
-          <w:szCs w:val="20"/>
-        </w:rPr>
-        <w:drawing>
-          <wp:anchor distT="0" distB="0" distL="114300" distR="114300" simplePos="0" relativeHeight="251662848" behindDoc="0" locked="0" layoutInCell="1" allowOverlap="1" wp14:anchorId="69A80206" wp14:editId="42178810">
-            <wp:simplePos x="0" y="0"/>
-            <wp:positionH relativeFrom="margin">
-              <wp:posOffset>1425575</wp:posOffset>
-            </wp:positionH>
-            <wp:positionV relativeFrom="paragraph">
-              <wp:posOffset>57150</wp:posOffset>
-            </wp:positionV>
-            <wp:extent cx="1238250" cy="1933575"/>
-            <wp:effectExtent l="0" t="0" r="0" b="9525"/>
-            <wp:wrapSquare wrapText="bothSides"/>
-            <wp:docPr id="12" name="Hình ảnh 12" descr="image_gallery"/>
-            <wp:cNvGraphicFramePr>
-              <a:graphicFrameLocks xmlns:a="http://schemas.openxmlformats.org/drawingml/2006/main" noChangeAspect="1"/>
-            </wp:cNvGraphicFramePr>
-            <a:graphic xmlns:a="http://schemas.openxmlformats.org/drawingml/2006/main">
-              <a:graphicData uri="http://schemas.openxmlformats.org/drawingml/2006/picture">
-                <pic:pic xmlns:pic="http://schemas.openxmlformats.org/drawingml/2006/picture">
-                  <pic:nvPicPr>
-                    <pic:cNvPr id="0" name="Picture 42" descr="image_gallery"/>
-                    <pic:cNvPicPr>
-                      <a:picLocks noChangeAspect="1" noChangeArrowheads="1"/>
-                    </pic:cNvPicPr>
-                  </pic:nvPicPr>
-                  <pic:blipFill>
-                    <a:blip r:embed="rId9" cstate="print">
-                      <a:extLst>
-                        <a:ext uri="{28A0092B-C50C-407E-A947-70E740481C1C}">
-                          <a14:useLocalDpi xmlns:a14="http://schemas.microsoft.com/office/drawing/2010/main" val="0"/>
-                        </a:ext>
-                      </a:extLst>
-                    </a:blip>
-                    <a:srcRect/>
-                    <a:stretch>
-                      <a:fillRect/>
-                    </a:stretch>
-                  </pic:blipFill>
-                  <pic:spPr bwMode="auto">
-                    <a:xfrm>
-                      <a:off x="0" y="0"/>
-                      <a:ext cx="1238250" cy="1933575"/>
-                    </a:xfrm>
-                    <a:prstGeom prst="rect">
-                      <a:avLst/>
-                    </a:prstGeom>
-                    <a:noFill/>
-                    <a:ln>
-                      <a:noFill/>
-                    </a:ln>
-                  </pic:spPr>
-                </pic:pic>
-              </a:graphicData>
-            </a:graphic>
-          </wp:anchor>
-        </w:drawing>
-      </w:r>
-      <w:r>
-        <w:br w:type="textWrapping" w:clear="all"/>
-      </w:r>
-    </w:p>
-    <w:p>
-      <w:pPr>
-        <w:tabs>
-          <w:tab w:val="left" w:pos="5535"/>
-        </w:tabs>
-        <w:jc w:val="left"/>
-      </w:pPr>
-      <w:r>
-        <w:tab/>
-      </w:r>
-    </w:p>
-    <w:p>
-      <w:pPr>
-        <w:jc w:val="center"/>
-      </w:pPr>
-      <w:r>
-        <w:rPr>
-          <w:rFonts w:ascii="Arial" w:hAnsi="Arial" w:cs="Arial"/>
-          <w:sz w:val="40"/>
-          <w:szCs w:val="40"/>
-        </w:rPr>
-        <w:t>Đồ án T</w:t>
-      </w:r>
-      <w:r>
-        <w:rPr>
-          <w:rFonts w:ascii="Arial" w:hAnsi="Arial" w:cs="Arial"/>
-          <w:sz w:val="40"/>
-          <w:szCs w:val="40"/>
-        </w:rPr>
-        <w:t>ốt nghiệp Đại học</w:t>
-      </w:r>
-    </w:p>
-    <w:p>
-      <w:pPr>
-        <w:spacing w:line="240" w:lineRule="auto"/>
-        <w:jc w:val="center"/>
-        <w:rPr>
-          <w:rFonts w:ascii="Arial" w:hAnsi="Arial" w:cs="Arial"/>
-          <w:sz w:val="52"/>
-          <w:szCs w:val="72"/>
-        </w:rPr>
-      </w:pPr>
-      <w:r>
-        <w:rPr>
-          <w:rFonts w:ascii="Arial" w:hAnsi="Arial" w:cs="Arial"/>
-          <w:sz w:val="52"/>
-          <w:szCs w:val="72"/>
-        </w:rPr>
-        <w:t xml:space="preserve">Hệ quản trị </w:t>
-      </w:r>
-      <w:r>
-        <w:rPr>
-          <w:rFonts w:ascii="Arial" w:hAnsi="Arial" w:cs="Arial"/>
-          <w:sz w:val="52"/>
-          <w:szCs w:val="72"/>
-        </w:rPr>
-        <w:t>c</w:t>
-      </w:r>
-      <w:r>
-        <w:rPr>
-          <w:rFonts w:ascii="Arial" w:hAnsi="Arial" w:cs="Arial"/>
-          <w:sz w:val="52"/>
-          <w:szCs w:val="72"/>
-        </w:rPr>
-        <w:t>ơ sở dữ liệu theo dạng cột</w:t>
-      </w:r>
-    </w:p>
-    <w:p>
-      <w:pPr>
-        <w:jc w:val="center"/>
-        <w:rPr>
-          <w:rFonts w:ascii="Arial" w:hAnsi="Arial" w:cs="Arial"/>
-        </w:rPr>
-      </w:pPr>
-    </w:p>
-    <w:p>
-      <w:pPr>
-        <w:jc w:val="center"/>
-        <w:rPr>
-          <w:rFonts w:ascii="Arial" w:hAnsi="Arial" w:cs="Arial"/>
-        </w:rPr>
-      </w:pPr>
-    </w:p>
-    <w:p>
-      <w:pPr>
-        <w:jc w:val="center"/>
-        <w:rPr>
-          <w:rFonts w:ascii="Arial" w:hAnsi="Arial" w:cs="Arial"/>
-        </w:rPr>
-      </w:pPr>
-    </w:p>
-    <w:p>
-      <w:pPr>
-        <w:rPr>
-          <w:rFonts w:ascii="Arial" w:hAnsi="Arial" w:cs="Arial"/>
-          <w:sz w:val="44"/>
-          <w:szCs w:val="52"/>
-        </w:rPr>
-      </w:pPr>
-    </w:p>
-    <w:p>
-      <w:pPr>
-        <w:rPr>
-          <w:rFonts w:ascii="Arial" w:hAnsi="Arial" w:cs="Arial"/>
-          <w:sz w:val="32"/>
-          <w:szCs w:val="40"/>
-        </w:rPr>
-      </w:pPr>
-    </w:p>
-    <w:p>
-      <w:pPr>
-        <w:jc w:val="center"/>
-        <w:rPr>
-          <w:rFonts w:ascii="Arial" w:hAnsi="Arial" w:cs="Arial"/>
-          <w:sz w:val="52"/>
-          <w:szCs w:val="52"/>
-        </w:rPr>
-      </w:pPr>
-      <w:r>
-        <w:rPr>
-          <w:rFonts w:ascii="Arial" w:hAnsi="Arial" w:cs="Arial"/>
-          <w:sz w:val="32"/>
-          <w:szCs w:val="40"/>
-        </w:rPr>
-        <w:t>Hà Nội, 12/2018</w:t>
-      </w:r>
-      <w:r>
-        <w:rPr>
-          <w:rFonts w:ascii="Arial" w:hAnsi="Arial" w:cs="Arial"/>
-          <w:sz w:val="44"/>
-          <w:szCs w:val="52"/>
-        </w:rPr>
-        <w:t xml:space="preserve"> </w:t>
-      </w:r>
-    </w:p>
-    <w:p>
-      <w:pPr>
-        <w:jc w:val="center"/>
-        <w:rPr>
-          <w:rFonts w:ascii="Arial" w:hAnsi="Arial" w:cs="Arial"/>
-        </w:rPr>
-      </w:pPr>
-    </w:p>
-    <w:p>
-      <w:pPr>
-        <w:jc w:val="center"/>
         <w:rPr>
           <w:rFonts w:ascii="Arial" w:hAnsi="Arial" w:cs="Arial"/>
         </w:rPr>
@@ -433,7 +13,6 @@
           <w:b/>
           <w:noProof/>
         </w:rPr>
-        <w:lastRenderedPageBreak/>
         <mc:AlternateContent>
           <mc:Choice Requires="wps">
             <w:drawing>
@@ -8582,8 +8161,6 @@
       <w:bookmarkEnd w:id="30"/>
       <w:bookmarkEnd w:id="31"/>
     </w:p>
-    <w:bookmarkStart w:id="32" w:name="_GoBack"/>
-    <w:bookmarkEnd w:id="32"/>
     <w:p>
       <w:pPr>
         <w:pStyle w:val="Banghinhminhhoa"/>
@@ -8765,10 +8342,10 @@
           <w:numId w:val="0"/>
         </w:numPr>
       </w:pPr>
-      <w:bookmarkStart w:id="33" w:name="_Toc510882189"/>
-      <w:bookmarkStart w:id="34" w:name="_Toc533729394"/>
-      <w:bookmarkStart w:id="35" w:name="_Toc533729645"/>
-      <w:bookmarkStart w:id="36" w:name="_Toc533763974"/>
+      <w:bookmarkStart w:id="32" w:name="_Toc510882189"/>
+      <w:bookmarkStart w:id="33" w:name="_Toc533729394"/>
+      <w:bookmarkStart w:id="34" w:name="_Toc533729645"/>
+      <w:bookmarkStart w:id="35" w:name="_Toc533763974"/>
       <w:r>
         <w:lastRenderedPageBreak/>
         <w:t>Danh mục</w:t>
@@ -8776,10 +8353,10 @@
       <w:r>
         <w:t xml:space="preserve"> các từ viết tắt</w:t>
       </w:r>
+      <w:bookmarkEnd w:id="32"/>
       <w:bookmarkEnd w:id="33"/>
       <w:bookmarkEnd w:id="34"/>
       <w:bookmarkEnd w:id="35"/>
-      <w:bookmarkEnd w:id="36"/>
     </w:p>
     <w:tbl>
       <w:tblPr>
@@ -9203,7 +8780,6 @@
               <w:rPr>
                 <w:b/>
               </w:rPr>
-              <w:lastRenderedPageBreak/>
               <w:t>IPC</w:t>
             </w:r>
           </w:p>
@@ -9225,6 +8801,7 @@
               <w:spacing w:line="240" w:lineRule="auto"/>
             </w:pPr>
             <w:r>
+              <w:lastRenderedPageBreak/>
               <w:t>Kỹ thuật truyền thông giữa các tiến trình</w:t>
             </w:r>
           </w:p>
@@ -9247,6 +8824,7 @@
               <w:rPr>
                 <w:b/>
               </w:rPr>
+              <w:lastRenderedPageBreak/>
               <w:t>fd</w:t>
             </w:r>
           </w:p>
@@ -9453,10 +9031,10 @@
           <w:numId w:val="0"/>
         </w:numPr>
       </w:pPr>
-      <w:bookmarkStart w:id="37" w:name="_Toc510882190"/>
-      <w:bookmarkStart w:id="38" w:name="_Toc533729395"/>
-      <w:bookmarkStart w:id="39" w:name="_Toc533729646"/>
-      <w:bookmarkStart w:id="40" w:name="_Toc533763975"/>
+      <w:bookmarkStart w:id="36" w:name="_Toc510882190"/>
+      <w:bookmarkStart w:id="37" w:name="_Toc533729395"/>
+      <w:bookmarkStart w:id="38" w:name="_Toc533729646"/>
+      <w:bookmarkStart w:id="39" w:name="_Toc533763975"/>
       <w:r>
         <w:lastRenderedPageBreak/>
         <w:t xml:space="preserve">Danh mục </w:t>
@@ -9464,10 +9042,10 @@
       <w:r>
         <w:t>thuật ngữ</w:t>
       </w:r>
+      <w:bookmarkEnd w:id="36"/>
       <w:bookmarkEnd w:id="37"/>
       <w:bookmarkEnd w:id="38"/>
       <w:bookmarkEnd w:id="39"/>
-      <w:bookmarkEnd w:id="40"/>
     </w:p>
     <w:tbl>
       <w:tblPr>
@@ -9542,7 +9120,7 @@
                 <w:b/>
               </w:rPr>
             </w:pPr>
-            <w:bookmarkStart w:id="41" w:name="_Ref510774365"/>
+            <w:bookmarkStart w:id="40" w:name="_Ref510774365"/>
             <w:r>
               <w:rPr>
                 <w:b/>
@@ -9679,7 +9257,7 @@
         <w:sectPr>
           <w:footerReference w:type="default" r:id="rId11"/>
           <w:pgSz w:w="11900" w:h="16840"/>
-          <w:pgMar w:top="1134" w:right="1134" w:bottom="1134" w:left="1985" w:header="851" w:footer="1247" w:gutter="0"/>
+          <w:pgMar w:top="1134" w:right="1134" w:bottom="1134" w:left="1985" w:header="851" w:footer="567" w:gutter="0"/>
           <w:pgNumType w:fmt="lowerRoman"/>
           <w:cols w:space="708"/>
           <w:docGrid w:linePitch="360"/>
@@ -9691,11 +9269,13 @@
         <w:pStyle w:val="u1"/>
         <w:framePr w:wrap="notBeside"/>
       </w:pPr>
-      <w:bookmarkStart w:id="42" w:name="_Toc510882191"/>
-      <w:bookmarkStart w:id="43" w:name="_Ref510900383"/>
-      <w:bookmarkStart w:id="44" w:name="_Toc533729396"/>
-      <w:bookmarkStart w:id="45" w:name="_Toc533729647"/>
-      <w:bookmarkStart w:id="46" w:name="_Toc533763976"/>
+      <w:bookmarkStart w:id="41" w:name="_Toc510882191"/>
+      <w:bookmarkStart w:id="42" w:name="_Ref510900383"/>
+      <w:bookmarkStart w:id="43" w:name="_Toc533729396"/>
+      <w:bookmarkStart w:id="44" w:name="_Toc533729647"/>
+      <w:bookmarkStart w:id="45" w:name="_Toc533763976"/>
+      <w:bookmarkStart w:id="46" w:name="_GoBack"/>
+      <w:bookmarkEnd w:id="46"/>
       <w:r>
         <w:lastRenderedPageBreak/>
         <w:t xml:space="preserve">Giới thiệu </w:t>
@@ -9703,12 +9283,12 @@
       <w:r>
         <w:t>đề tài</w:t>
       </w:r>
+      <w:bookmarkEnd w:id="40"/>
       <w:bookmarkEnd w:id="41"/>
       <w:bookmarkEnd w:id="42"/>
       <w:bookmarkEnd w:id="43"/>
       <w:bookmarkEnd w:id="44"/>
       <w:bookmarkEnd w:id="45"/>
-      <w:bookmarkEnd w:id="46"/>
     </w:p>
     <w:p>
       <w:pPr>
@@ -9995,17 +9575,17 @@
         <w:t xml:space="preserve">. </w:t>
       </w:r>
       <w:r>
-        <w:t xml:space="preserve">Tuy nhiên </w:t>
+        <w:t xml:space="preserve">Tuy nhiên hiện tại mỗi </w:t>
+      </w:r>
+      <w:r>
+        <w:t>CSDL</w:t>
+      </w:r>
+      <w:r>
+        <w:t xml:space="preserve"> này sử dụng các cấu trúc lưu trữ là khác nhau và chúng cũng phù hợp </w:t>
       </w:r>
       <w:r>
         <w:lastRenderedPageBreak/>
-        <w:t xml:space="preserve">hiện tại mỗi </w:t>
-      </w:r>
-      <w:r>
-        <w:t>CSDL</w:t>
-      </w:r>
-      <w:r>
-        <w:t xml:space="preserve"> này sử dụng các cấu trúc lưu trữ là khác nhau và chúng cũng phù hợp đối với từng yêu cầu nhất định như: (i) </w:t>
+        <w:t xml:space="preserve">đối với từng yêu cầu nhất định như: (i) </w:t>
       </w:r>
       <w:r>
         <w:t>hiệu năng cao</w:t>
@@ -10298,7 +9878,6 @@
       <w:bookmarkStart w:id="63" w:name="_Toc533729651"/>
       <w:bookmarkStart w:id="64" w:name="_Toc533763980"/>
       <w:r>
-        <w:lastRenderedPageBreak/>
         <w:t>Bố cục đồ án</w:t>
       </w:r>
       <w:bookmarkEnd w:id="61"/>
@@ -10345,6 +9924,7 @@
     </w:p>
     <w:p>
       <w:r>
+        <w:lastRenderedPageBreak/>
         <w:t>Chương 2 trình bày về NoSQL. Định nghĩa, khái niệm, tính chất, so sánh ưu điểm nhược điểm của NoSQL, các mô hình dữ liệu của NoSQL.</w:t>
       </w:r>
     </w:p>
@@ -10401,15 +9981,15 @@
       </w:pPr>
       <w:bookmarkStart w:id="68" w:name="_Toc533729402"/>
       <w:bookmarkStart w:id="69" w:name="_Toc533729653"/>
-      <w:bookmarkStart w:id="70" w:name="_Ref510859496"/>
-      <w:bookmarkStart w:id="71" w:name="_Toc510882197"/>
-      <w:bookmarkStart w:id="72" w:name="_Toc533763982"/>
+      <w:bookmarkStart w:id="70" w:name="_Toc533763982"/>
+      <w:bookmarkStart w:id="71" w:name="_Ref510859496"/>
+      <w:bookmarkStart w:id="72" w:name="_Toc510882197"/>
       <w:r>
         <w:t>Khái niệm NoSQL</w:t>
       </w:r>
       <w:bookmarkEnd w:id="68"/>
       <w:bookmarkEnd w:id="69"/>
-      <w:bookmarkEnd w:id="72"/>
+      <w:bookmarkEnd w:id="70"/>
     </w:p>
     <w:p>
       <w:r>
@@ -10546,11 +10126,11 @@
         <w:t>dụng này phải phục vụ cho người dùng trên toàn thế giới mọi lúc mọi nơi. Có</w:t>
       </w:r>
       <w:r>
-        <w:t xml:space="preserve"> khoảng hơn 2 tỷ người được kết nối với Internet và thời gian mà họ bỏ ra cho việc online mỗi ngày cũng tăng theo thời gian. Điều này tạo ra sự bùng nổ về số lượng người dùng đồng thời. Như vậy, sẽ không có gì lạ khi một ứng dụng có tới hàng </w:t>
+        <w:t xml:space="preserve"> khoảng hơn 2 tỷ người được kết nối với Internet và thời gian mà họ bỏ ra cho việc online mỗi ngày cũng tăng theo thời gian. Điều này tạo ra sự bùng nổ về số lượng người dùng đồng thời. Như vậy, sẽ không có gì lạ khi một ứng dụng có tới hàng triệu người khác nhau sử dụng mỗi ngày. Số lượng người dùng lớn kết hợp với thói quen sử dụng phong phú tạo nên nhiều mô hình dữ liệu khác nhau. Điều này dẫn đến sự cần thiết của </w:t>
       </w:r>
       <w:r>
         <w:lastRenderedPageBreak/>
-        <w:t>triệu người khác nhau sử dụng mỗi ngày. Số lượng người dùng lớn kết hợp với thói quen sử dụng phong phú tạo nên nhiều mô hình dữ liệu khác nhau. Điều này dẫn đến sự cần thiết của các công</w:t>
+        <w:t>các công</w:t>
       </w:r>
       <w:r>
         <w:t xml:space="preserve"> </w:t>
@@ -10635,11 +10215,11 @@
     </w:p>
     <w:p>
       <w:r>
-        <w:t xml:space="preserve">Dữ liệu đang ngày một trở nên dễ dàng nắm bắt và truy cập thông qua bên thứ ba như Facebook, Google,. . . Thông tin cá nhân của người dùng, dữ liệu định vị địa lý, những nội dung do người dùng tạo là một vài ví dụ về các mảng dữ liệu không ngừng được mở rộng đã tạo nên một nguồn dữ liệu vô cùng phong phú. Không có gì phải ngạc nhiên khi các nhà phát triển tận dụng những nguồn tài nguyên sẵn có này để làm phong phú thêm những ứng dụng hiện có hay tạo ra những cái mới từ những nguồn tài nguyên đó. Việc sử dụng các nguồn dữ liệu đang làm thay đổi nhanh chóng bản chất của truyền thông, hành vi mua sắm, </w:t>
+        <w:t xml:space="preserve">Dữ liệu đang ngày một trở nên dễ dàng nắm bắt và truy cập thông qua bên thứ ba như Facebook, Google,. . . Thông tin cá nhân của người dùng, dữ liệu định vị địa lý, những nội dung do người dùng tạo là một vài ví dụ về các mảng dữ liệu không ngừng được mở rộng đã tạo nên một nguồn dữ liệu vô cùng phong phú. Không có gì phải ngạc nhiên khi các nhà phát triển tận dụng những nguồn tài nguyên sẵn có này để làm phong phú thêm những ứng dụng hiện có hay tạo ra những cái mới từ những nguồn tài nguyên đó. Việc sử dụng các nguồn dữ liệu đang làm thay đổi nhanh chóng bản chất của truyền thông, hành vi mua sắm, quảng cáo, giải trí và việc quản lý các mối quan hệ xã hội. Như vậy, một nhà phát nếu biết tận dụng nguồn dữ liệu sẵn có này một cách hợp lý vào việc phát triển ứng dụng sẽ dễ dàng </w:t>
       </w:r>
       <w:r>
         <w:lastRenderedPageBreak/>
-        <w:t xml:space="preserve">quảng cáo, giải trí và việc quản lý các mối quan hệ xã hội. Như vậy, một nhà phát nếu biết tận dụng nguồn dữ liệu sẵn có này một cách hợp lý vào việc phát triển ứng dụng sẽ dễ dàng thành công, ngược lại, việc nhanh chóng đi vào thất bại là điều dễ hiểu do không nắm bắt được thị hiếu của người dùng. </w:t>
+        <w:t xml:space="preserve">thành công, ngược lại, việc nhanh chóng đi vào thất bại là điều dễ hiểu do không nắm bắt được thị hiếu của người dùng. </w:t>
       </w:r>
     </w:p>
     <w:p>
@@ -10811,41 +10391,41 @@
         <w:t xml:space="preserve"> </w:t>
       </w:r>
       <w:r>
-        <w:t xml:space="preserve">cân bằng tải (load balancing) sẽ điều khiển lưu lượng truy </w:t>
+        <w:t>cân bằng tải (load balancing) sẽ điều khiển lưu lượng truy cập đến một tầng</w:t>
+      </w:r>
+      <w:r>
+        <w:t xml:space="preserve"> </w:t>
+      </w:r>
+      <w:r>
+        <w:t>có khả năng mở rộng theo chiều ngang (scale-out) của máy chủ web/ứng dụng</w:t>
+      </w:r>
+      <w:r>
+        <w:t xml:space="preserve"> </w:t>
+      </w:r>
+      <w:r>
+        <w:t>mà xử lý logic của ứng dụng. Kiến trúc mở rộng theo chiều ngang tại tầng ứng</w:t>
+      </w:r>
+      <w:r>
+        <w:t xml:space="preserve"> </w:t>
+      </w:r>
+      <w:r>
+        <w:t>dụng làm việc rất tốt. Với mỗi 10.000 (hay tùy ý) người dùng đồng thời, ta chỉ</w:t>
+      </w:r>
+      <w:r>
+        <w:t xml:space="preserve"> </w:t>
+      </w:r>
+      <w:r>
+        <w:t>cần thêm một server khác đến tầng ứng dụng để chịu tải.</w:t>
+      </w:r>
+      <w:r>
+        <w:t xml:space="preserve"> </w:t>
+      </w:r>
+      <w:r>
+        <w:t xml:space="preserve">Tại tầng CSDL, CSDL quan hệ từng được lựa chọn </w:t>
       </w:r>
       <w:r>
         <w:lastRenderedPageBreak/>
-        <w:t>cập đến một tầng</w:t>
-      </w:r>
-      <w:r>
-        <w:t xml:space="preserve"> </w:t>
-      </w:r>
-      <w:r>
-        <w:t>có khả năng mở rộng theo chiều ngang (scale-out) của máy chủ web/ứng dụng</w:t>
-      </w:r>
-      <w:r>
-        <w:t xml:space="preserve"> </w:t>
-      </w:r>
-      <w:r>
-        <w:t>mà xử lý logic của ứng dụng. Kiến trúc mở rộng theo chiều ngang tại tầng ứng</w:t>
-      </w:r>
-      <w:r>
-        <w:t xml:space="preserve"> </w:t>
-      </w:r>
-      <w:r>
-        <w:t>dụng làm việc rất tốt. Với mỗi 10.000 (hay tùy ý) người dùng đồng thời, ta chỉ</w:t>
-      </w:r>
-      <w:r>
-        <w:t xml:space="preserve"> </w:t>
-      </w:r>
-      <w:r>
-        <w:t>cần thêm một server khác đến tầng ứng dụng để chịu tải.</w:t>
-      </w:r>
-      <w:r>
-        <w:t xml:space="preserve"> </w:t>
-      </w:r>
-      <w:r>
-        <w:t>Tại tầng CSDL, CSDL quan hệ từng được lựa chọn nhiều nhất, và việc sử</w:t>
+        <w:t>nhiều nhất, và việc sử</w:t>
       </w:r>
       <w:r>
         <w:t xml:space="preserve"> </w:t>
@@ -10993,11 +10573,7 @@
         <w:t>vấn đề khác, đặc biệt khi kích thước dữ liệu lớn. Một trong những trường hợp</w:t>
       </w:r>
       <w:r>
-        <w:t xml:space="preserve"> thể hiện tính ưu việt của đọc lập vị trí là khi có nhiều dịch vụ, bao gồm cả dịch </w:t>
-      </w:r>
-      <w:r>
-        <w:lastRenderedPageBreak/>
-        <w:t>vụ khách hàng tại nhiều khu vực địa lý khác nhau và cần lưu trữ cục bộ những thông tin này tại các khu vực đó nhằm tăng tốc độ truy cập.</w:t>
+        <w:t xml:space="preserve"> thể hiện tính ưu việt của đọc lập vị trí là khi có nhiều dịch vụ, bao gồm cả dịch vụ khách hàng tại nhiều khu vực địa lý khác nhau và cần lưu trữ cục bộ những thông tin này tại các khu vực đó nhằm tăng tốc độ truy cập.</w:t>
       </w:r>
     </w:p>
     <w:p>
@@ -11016,7 +10592,11 @@
     </w:p>
     <w:p>
       <w:r>
-        <w:t>Lý thuyết về transactions xuất hiện để được thay đổi trong thời đại Internet, và nó được chứng minh răng ACID transactions không còn được xem là một yêu cầu bắt buộc trong các hệ thống CSDL. Nhận định này có vẻ cực đoan khi mà toàn vẹn giao dịch là một trong những đặc trưng của mọi hệ dữ liệu, đặc biệt là những hệ thống yêu cầu thông tin trung thực và chính xác. Tuy nhiên, điều này nói đến không phải là gây nguy hiểm cho dữ liệu, mà là một cách thức mới mà các ứng dụng hiện đại đảm bảo tính nhất quán trên toàn hệ thống phân tán.</w:t>
+        <w:t xml:space="preserve">Lý thuyết về transactions xuất hiện để được thay đổi trong thời đại Internet, và nó được chứng minh răng ACID transactions không còn được xem là một yêu cầu bắt buộc trong các hệ thống CSDL. Nhận định này có vẻ cực đoan khi mà toàn vẹn giao dịch là một trong những </w:t>
+      </w:r>
+      <w:r>
+        <w:lastRenderedPageBreak/>
+        <w:t>đặc trưng của mọi hệ dữ liệu, đặc biệt là những hệ thống yêu cầu thông tin trung thực và chính xác. Tuy nhiên, điều này nói đến không phải là gây nguy hiểm cho dữ liệu, mà là một cách thức mới mà các ứng dụng hiện đại đảm bảo tính nhất quán trên toàn hệ thống phân tán.</w:t>
       </w:r>
     </w:p>
     <w:p>
@@ -11196,7 +10776,6 @@
         <w:rPr>
           <w:i/>
         </w:rPr>
-        <w:lastRenderedPageBreak/>
         <w:t>Partition Tolerance</w:t>
       </w:r>
       <w:r>
@@ -11234,7 +10813,11 @@
     </w:p>
     <w:p>
       <w:r>
-        <w:t>Một trong những nguyên nhân chính để cuyển sang hệ QTCSDL NoSQL là do những mô hình dữ liệu linh hoạt hơn đến từ các hệ QTCSDL NoSQL. Mô hình CSDL quan hệ dựa trên mối liên hệ giữa các bảng, trong đó các bảng được xác định bởi cấu trúc cột. Tất cả chúng được tổ chức chặt chẽ và đồng nhất trong một database schema. Vấn đề bắt đầu nảy sinh với mô hình quan hệ xung quanh khả năng mở rộng và hiệu năng khi cố gắng quản lý một lượng lớn dữ liệu. Mô hình NoSQL - thường được gọi là schema-less - có thể hỗ trợ rất nhiều những trường hợp sử dụng này. Một CSDL NoSQL có thể chấp nhận mọi loại dữ liệu - có cấu trúc, bán cấu trúc và không cấu trúc- một cách dễ dàng hơn một CSDL</w:t>
+        <w:t xml:space="preserve">Một trong những nguyên nhân chính để cuyển sang hệ QTCSDL NoSQL là do những mô hình dữ liệu linh hoạt hơn đến từ các hệ QTCSDL NoSQL. Mô hình CSDL quan hệ dựa trên mối liên hệ giữa các bảng, trong đó các bảng được xác định bởi cấu trúc cột. Tất cả chúng được tổ chức chặt chẽ và đồng nhất trong một database schema. Vấn đề bắt đầu nảy sinh với mô hình quan hệ xung quanh khả năng mở rộng và hiệu năng khi cố gắng quản lý một lượng lớn dữ liệu. Mô hình NoSQL - thường được gọi là schema-less - có thể hỗ trợ rất nhiều </w:t>
+      </w:r>
+      <w:r>
+        <w:lastRenderedPageBreak/>
+        <w:t>những trường hợp sử dụng này. Một CSDL NoSQL có thể chấp nhận mọi loại dữ liệu - có cấu trúc, bán cấu trúc và không cấu trúc- một cách dễ dàng hơn một CSDL</w:t>
       </w:r>
       <w:r>
         <w:t xml:space="preserve"> </w:t>
@@ -11281,7 +10864,6 @@
         <w:rPr>
           <w:noProof/>
         </w:rPr>
-        <w:lastRenderedPageBreak/>
         <w:drawing>
           <wp:inline distT="0" distB="0" distL="0" distR="0" wp14:anchorId="6502DBE8" wp14:editId="21E96665">
             <wp:extent cx="4846074" cy="4174434"/>
@@ -11430,7 +11012,11 @@
     </w:p>
     <w:p>
       <w:r>
-        <w:t>Một trong những lý do để dùng CSDL NoSQL là khi cần một kiến trúc thích hợp hơn cho các ứng dụng tương ứng. Một vài, nhưng không phải tất cả, các giải pháp NoSQL có thể cung cấp các kiến trúc hiện đại có thể giải quyết các loại ứng dụng đòi hỏi cao khả năng mở rộng, phân tán và tính sẵn sàng liên tục.</w:t>
+        <w:t xml:space="preserve">Một trong những lý do để dùng CSDL NoSQL là khi cần một kiến trúc thích hợp hơn cho các ứng dụng tương ứng. Một vài, nhưng không phải tất cả, các giải pháp NoSQL có thể cung cấp các kiến trúc hiện đại có thể giải quyết các loại ứng dụng đòi hỏi cao khả năng mở </w:t>
+      </w:r>
+      <w:r>
+        <w:lastRenderedPageBreak/>
+        <w:t>rộng, phân tán và tính sẵn sàng liên tục.</w:t>
       </w:r>
       <w:r>
         <w:t xml:space="preserve"> </w:t>
@@ -11447,7 +11033,6 @@
       <w:bookmarkStart w:id="108" w:name="_Toc533729665"/>
       <w:bookmarkStart w:id="109" w:name="_Toc533763994"/>
       <w:r>
-        <w:lastRenderedPageBreak/>
         <w:t>Ưu điểm và nhược điểm của NoSQL</w:t>
       </w:r>
       <w:bookmarkEnd w:id="107"/>
@@ -11596,6 +11181,7 @@
       <w:bookmarkStart w:id="114" w:name="_Toc533729667"/>
       <w:bookmarkStart w:id="115" w:name="_Toc533763996"/>
       <w:r>
+        <w:lastRenderedPageBreak/>
         <w:t>Nhược điểm</w:t>
       </w:r>
       <w:bookmarkEnd w:id="113"/>
@@ -11610,11 +11196,7 @@
         <w:t>Hỗ trợ không đồng đều cho các doanh nghiệp</w:t>
       </w:r>
       <w:r>
-        <w:t xml:space="preserve">: trong khi các nhà cung cấp chủ chốt của các RMDBMS như SQL Server, Oracle, IBM,. . . thường đưa ra sự hỗ trợ tốt cho khách hàng </w:t>
-      </w:r>
-      <w:r>
-        <w:lastRenderedPageBreak/>
-        <w:t>thì các nhà cung cấp nguồn mở mới thành lập không thể được mong đợi sẽ cung cấp hỗ tốt hơn.</w:t>
+        <w:t>: trong khi các nhà cung cấp chủ chốt của các RMDBMS như SQL Server, Oracle, IBM,. . . thường đưa ra sự hỗ trợ tốt cho khách hàng thì các nhà cung cấp nguồn mở mới thành lập không thể được mong đợi sẽ cung cấp hỗ tốt hơn.</w:t>
       </w:r>
     </w:p>
     <w:p>
@@ -12132,27 +11714,27 @@
         <w:rPr>
           <w:b/>
         </w:rPr>
+        <w:t>Durability</w:t>
+      </w:r>
+      <w:r>
+        <w:t xml:space="preserve"> (tính bền vững): dữ liệu được xác nhận sẽ được hệ thống lưu lại</w:t>
+      </w:r>
+      <w:r>
+        <w:t xml:space="preserve"> </w:t>
+      </w:r>
+      <w:r>
+        <w:t>sao cho ngay cả trong trường hợp hỏng móc hoặc có lỗi hệ thống, dữ liệu</w:t>
+      </w:r>
+      <w:r>
+        <w:t xml:space="preserve"> </w:t>
+      </w:r>
+      <w:r>
+        <w:t>vẫn phải được đảm bảo trong tình trạng chuẩn xác.</w:t>
+      </w:r>
+    </w:p>
+    <w:p>
+      <w:r>
         <w:lastRenderedPageBreak/>
-        <w:t>Durability</w:t>
-      </w:r>
-      <w:r>
-        <w:t xml:space="preserve"> (tính bền vững): dữ liệu được xác nhận sẽ được hệ thống lưu lại</w:t>
-      </w:r>
-      <w:r>
-        <w:t xml:space="preserve"> </w:t>
-      </w:r>
-      <w:r>
-        <w:t>sao cho ngay cả trong trường hợp hỏng móc hoặc có lỗi hệ thống, dữ liệu</w:t>
-      </w:r>
-      <w:r>
-        <w:t xml:space="preserve"> </w:t>
-      </w:r>
-      <w:r>
-        <w:t>vẫn phải được đảm bảo trong tình trạng chuẩn xác.</w:t>
-      </w:r>
-    </w:p>
-    <w:p>
-      <w:r>
         <w:t>Cách dễ nhất để cài đặt ACID là sử dụng lock. Tuy nhiên, sử dụng lock có</w:t>
       </w:r>
       <w:r>
@@ -12804,13 +12386,83 @@
         <w:rPr>
           <w:b/>
         </w:rPr>
+        <w:t>Repeatable read</w:t>
+      </w:r>
+      <w:r>
+        <w:rPr>
+          <w:b/>
+        </w:rPr>
+        <w:t>:</w:t>
+      </w:r>
+      <w:r>
+        <w:t xml:space="preserve"> </w:t>
+      </w:r>
+      <w:r>
+        <w:t>m</w:t>
+      </w:r>
+      <w:r>
+        <w:t>ức isolation này hoạt động nhứ mức read commited nhưng</w:t>
+      </w:r>
+      <w:r>
+        <w:t xml:space="preserve"> </w:t>
+      </w:r>
+      <w:r>
+        <w:t>nâng thêm một nấc nữa bằng cách ngăn không cho transaction ghi vào</w:t>
+      </w:r>
+      <w:r>
+        <w:t xml:space="preserve"> </w:t>
+      </w:r>
+      <w:r>
+        <w:t>dữ liệu đang được đọc bởi một transaction khác cho đến khi transaction</w:t>
+      </w:r>
+      <w:r>
+        <w:t xml:space="preserve"> </w:t>
+      </w:r>
+      <w:r>
+        <w:t>khác đó hoàn tất.</w:t>
+      </w:r>
+    </w:p>
+    <w:p>
+      <w:r>
         <w:lastRenderedPageBreak/>
-        <w:t>Repeatable read</w:t>
-      </w:r>
+        <w:t>Nó được cài đặt trong DBMS bằng cách giữ cả khóa write locks và read</w:t>
+      </w:r>
+      <w:r>
+        <w:t xml:space="preserve"> </w:t>
+      </w:r>
+      <w:r>
+        <w:t>locks (trên các dữ liệu được select) cho đến khi kết thúc transaction, vì</w:t>
+      </w:r>
+      <w:r>
+        <w:t xml:space="preserve"> </w:t>
+      </w:r>
+      <w:r>
+        <w:t>vậy không xảy ra non-repeatable read. Tuy nhiên có thể xảy ra trường</w:t>
+      </w:r>
+      <w:r>
+        <w:t xml:space="preserve"> </w:t>
+      </w:r>
+      <w:r>
+        <w:t>hợp hai truy vấn trong cùng một transaction có thể trả về hai kết quả</w:t>
+      </w:r>
+      <w:r>
+        <w:t xml:space="preserve"> </w:t>
+      </w:r>
+      <w:r>
+        <w:t>khác nhau (phantom read) do range locks không được quản lý.</w:t>
+      </w:r>
+    </w:p>
+    <w:p>
       <w:r>
         <w:rPr>
           <w:b/>
         </w:rPr>
+        <w:t>Serializable</w:t>
+      </w:r>
+      <w:r>
+        <w:rPr>
+          <w:b/>
+        </w:rPr>
         <w:t>:</w:t>
       </w:r>
       <w:r>
@@ -12820,54 +12472,42 @@
         <w:t>m</w:t>
       </w:r>
       <w:r>
-        <w:t>ức isolation này hoạt động nhứ mức read commited nhưng</w:t>
-      </w:r>
-      <w:r>
-        <w:t xml:space="preserve"> </w:t>
-      </w:r>
-      <w:r>
-        <w:t>nâng thêm một nấc nữa bằng cách ngăn không cho transaction ghi vào</w:t>
-      </w:r>
-      <w:r>
-        <w:t xml:space="preserve"> </w:t>
-      </w:r>
-      <w:r>
-        <w:t>dữ liệu đang được đọc bởi một transaction khác cho đến khi transaction</w:t>
-      </w:r>
-      <w:r>
-        <w:t xml:space="preserve"> </w:t>
-      </w:r>
-      <w:r>
-        <w:t>khác đó hoàn tất.</w:t>
-      </w:r>
-    </w:p>
-    <w:p>
-      <w:r>
-        <w:t>Nó được cài đặt trong DBMS bằng cách giữ cả khóa write locks và read</w:t>
-      </w:r>
-      <w:r>
-        <w:t xml:space="preserve"> </w:t>
-      </w:r>
-      <w:r>
-        <w:t>locks (trên các dữ liệu được select) cho đến khi kết thúc transaction, vì</w:t>
-      </w:r>
-      <w:r>
-        <w:t xml:space="preserve"> </w:t>
-      </w:r>
-      <w:r>
-        <w:t>vậy không xảy ra non-repeatable read. Tuy nhiên có thể xảy ra trường</w:t>
-      </w:r>
-      <w:r>
-        <w:t xml:space="preserve"> </w:t>
-      </w:r>
-      <w:r>
-        <w:t>hợp hai truy vấn trong cùng một transaction có thể trả về hai kết quả</w:t>
-      </w:r>
-      <w:r>
-        <w:t xml:space="preserve"> </w:t>
-      </w:r>
-      <w:r>
-        <w:t>khác nhau (phantom read) do range locks không được quản lý.</w:t>
+        <w:t>ức isolation này tăng thêm một cấp nữa và khóa toàn bộ dải</w:t>
+      </w:r>
+      <w:r>
+        <w:t xml:space="preserve"> </w:t>
+      </w:r>
+      <w:r>
+        <w:t>các bản ghi có</w:t>
+      </w:r>
+      <w:r>
+        <w:t xml:space="preserve"> </w:t>
+      </w:r>
+      <w:r>
+        <w:t>thể bị ảnh hưởng bởi một transaction khác, dù là UPDATE/DELETE bản ghi đã có hay</w:t>
+      </w:r>
+      <w:r>
+        <w:t xml:space="preserve"> </w:t>
+      </w:r>
+      <w:r>
+        <w:t>INSERT bản ghi mới.</w:t>
+      </w:r>
+    </w:p>
+    <w:p>
+      <w:r>
+        <w:t>Nó được cài đặt bằng cách giữ cả khóa read locks và write locks cho đến</w:t>
+      </w:r>
+      <w:r>
+        <w:t xml:space="preserve"> </w:t>
+      </w:r>
+      <w:r>
+        <w:t>khi kết thúc transaction. Range locks cũng được khóa cho khi có câu truy</w:t>
+      </w:r>
+      <w:r>
+        <w:t xml:space="preserve"> </w:t>
+      </w:r>
+      <w:r>
+        <w:t>vấn SELECT sử dụng mệnh đề clause.</w:t>
       </w:r>
     </w:p>
     <w:p>
@@ -12875,7 +12515,7 @@
         <w:rPr>
           <w:b/>
         </w:rPr>
-        <w:t>Serializable</w:t>
+        <w:t>Snapshot</w:t>
       </w:r>
       <w:r>
         <w:rPr>
@@ -12890,64 +12530,6 @@
         <w:t>m</w:t>
       </w:r>
       <w:r>
-        <w:t>ức isolation này tăng thêm một cấp nữa và khóa toàn bộ dải</w:t>
-      </w:r>
-      <w:r>
-        <w:t xml:space="preserve"> </w:t>
-      </w:r>
-      <w:r>
-        <w:t>các bản ghi có</w:t>
-      </w:r>
-      <w:r>
-        <w:t xml:space="preserve"> </w:t>
-      </w:r>
-      <w:r>
-        <w:t>thể bị ảnh hưởng bởi một transaction khác, dù là UPDATE/DELETE bản ghi đã có hay</w:t>
-      </w:r>
-      <w:r>
-        <w:t xml:space="preserve"> </w:t>
-      </w:r>
-      <w:r>
-        <w:t>INSERT bản ghi mới.</w:t>
-      </w:r>
-    </w:p>
-    <w:p>
-      <w:r>
-        <w:t>Nó được cài đặt bằng cách giữ cả khóa read locks và write locks cho đến</w:t>
-      </w:r>
-      <w:r>
-        <w:t xml:space="preserve"> </w:t>
-      </w:r>
-      <w:r>
-        <w:t>khi kết thúc transaction. Range locks cũng được khóa cho khi có câu truy</w:t>
-      </w:r>
-      <w:r>
-        <w:t xml:space="preserve"> </w:t>
-      </w:r>
-      <w:r>
-        <w:t>vấn SELECT sử dụng mệnh đề clause.</w:t>
-      </w:r>
-    </w:p>
-    <w:p>
-      <w:r>
-        <w:rPr>
-          <w:b/>
-        </w:rPr>
-        <w:t>Snapshot</w:t>
-      </w:r>
-      <w:r>
-        <w:rPr>
-          <w:b/>
-        </w:rPr>
-        <w:t>:</w:t>
-      </w:r>
-      <w:r>
-        <w:t xml:space="preserve"> </w:t>
-      </w:r>
-      <w:r>
-        <w:t>m</w:t>
-      </w:r>
-      <w:r>
         <w:t>ức độ này cũng đảm bảo độ cô lập tương đương với Serializable,</w:t>
       </w:r>
       <w:r>
@@ -13073,7 +12655,6 @@
         <w:t xml:space="preserve"> </w:t>
       </w:r>
       <w:r>
-        <w:lastRenderedPageBreak/>
         <w:t>chút dữ liệu</w:t>
       </w:r>
       <w:r>
@@ -13169,6 +12750,7 @@
               <w:jc w:val="center"/>
             </w:pPr>
             <w:r>
+              <w:lastRenderedPageBreak/>
               <w:t>Mức Isolation</w:t>
             </w:r>
           </w:p>
@@ -13742,17 +13324,17 @@
         <w:t xml:space="preserve"> </w:t>
       </w:r>
       <w:r>
-        <w:t xml:space="preserve">placeholders như </w:t>
+        <w:t>placeholders như trong các RDBs, vì vậy key-value stores thường sử dụng ít bộ</w:t>
+      </w:r>
+      <w:r>
+        <w:t xml:space="preserve"> </w:t>
+      </w:r>
+      <w:r>
+        <w:t xml:space="preserve">nhớ hơn nhiều so với RDBs </w:t>
       </w:r>
       <w:r>
         <w:lastRenderedPageBreak/>
-        <w:t>trong các RDBs, vì vậy key-value stores thường sử dụng ít bộ</w:t>
-      </w:r>
-      <w:r>
-        <w:t xml:space="preserve"> </w:t>
-      </w:r>
-      <w:r>
-        <w:t>nhớ hơn nhiều so với RDBs với cùng một CSDL, điều này dẫn đến việc nâng</w:t>
+        <w:t>với cùng một CSDL, điều này dẫn đến việc nâng</w:t>
       </w:r>
       <w:r>
         <w:t xml:space="preserve"> </w:t>
@@ -13901,45 +13483,42 @@
         <w:t xml:space="preserve"> </w:t>
       </w:r>
       <w:r>
-        <w:t xml:space="preserve">được sử dụng để giải quyết các vấn </w:t>
-      </w:r>
-      <w:r>
+        <w:t>được sử dụng để giải quyết các vấn đề về mạng. Trong thực tế, hầu hết các</w:t>
+      </w:r>
+      <w:r>
+        <w:t xml:space="preserve"> </w:t>
+      </w:r>
+      <w:r>
+        <w:t xml:space="preserve">trang web mạng xã hội đều sử dụng một số hình thức của </w:t>
+      </w:r>
+      <w:r>
+        <w:t xml:space="preserve">CSDL đồ thị </w:t>
+      </w:r>
+      <w:r>
+        <w:t>để</w:t>
+      </w:r>
+      <w:r>
+        <w:t xml:space="preserve"> </w:t>
+      </w:r>
+      <w:r>
+        <w:t>làm những việc mà chúng ta đã biết như: kết bạn, bạn của bạn,</w:t>
+      </w:r>
+      <w:r>
+        <w:t xml:space="preserve"> </w:t>
+      </w:r>
+      <w:r>
+        <w:t>v.v…</w:t>
+      </w:r>
+    </w:p>
+    <w:p>
+      <w:pPr>
+        <w:jc w:val="center"/>
+      </w:pPr>
+      <w:r>
+        <w:rPr>
+          <w:noProof/>
+        </w:rPr>
         <w:lastRenderedPageBreak/>
-        <w:t>đề về mạng. Trong thực tế, hầu hết các</w:t>
-      </w:r>
-      <w:r>
-        <w:t xml:space="preserve"> </w:t>
-      </w:r>
-      <w:r>
-        <w:t xml:space="preserve">trang web mạng xã hội đều sử dụng một số hình thức của </w:t>
-      </w:r>
-      <w:r>
-        <w:t xml:space="preserve">CSDL đồ thị </w:t>
-      </w:r>
-      <w:r>
-        <w:t>để</w:t>
-      </w:r>
-      <w:r>
-        <w:t xml:space="preserve"> </w:t>
-      </w:r>
-      <w:r>
-        <w:t>làm những việc mà chúng ta đã biết như: kết bạn, bạn của bạn,</w:t>
-      </w:r>
-      <w:r>
-        <w:t xml:space="preserve"> </w:t>
-      </w:r>
-      <w:r>
-        <w:t>v.v…</w:t>
-      </w:r>
-    </w:p>
-    <w:p>
-      <w:pPr>
-        <w:jc w:val="center"/>
-      </w:pPr>
-      <w:r>
-        <w:rPr>
-          <w:noProof/>
-        </w:rPr>
         <w:drawing>
           <wp:inline distT="0" distB="0" distL="0" distR="0" wp14:anchorId="75247BCF" wp14:editId="2FB62BE4">
             <wp:extent cx="4590476" cy="2857143"/>
@@ -14108,32 +13687,32 @@
         <w:rPr>
           <w:b/>
         </w:rPr>
+        <w:t>Super column (siêu cột)</w:t>
+      </w:r>
+      <w:r>
+        <w:t>: Một super column có thể được dùng như một dictionary (kiểu từ điển). Nó là một column có thể chứa những column khác (mà không phải là super column).</w:t>
+      </w:r>
+    </w:p>
+    <w:p>
+      <w:r>
+        <w:rPr>
+          <w:b/>
+        </w:rPr>
+        <w:t>Column (cột)</w:t>
+      </w:r>
+      <w:r>
+        <w:t>: Một column là một bộ gồm tên, giá trị và dấu thời gian (thông thường chỉ quan tâm tới key-value).</w:t>
+      </w:r>
+    </w:p>
+    <w:p>
+      <w:pPr>
+        <w:jc w:val="center"/>
+      </w:pPr>
+      <w:r>
+        <w:rPr>
+          <w:noProof/>
+        </w:rPr>
         <w:lastRenderedPageBreak/>
-        <w:t>Super column (siêu cột)</w:t>
-      </w:r>
-      <w:r>
-        <w:t>: Một super column có thể được dùng như một dictionary (kiểu từ điển). Nó là một column có thể chứa những column khác (mà không phải là super column).</w:t>
-      </w:r>
-    </w:p>
-    <w:p>
-      <w:r>
-        <w:rPr>
-          <w:b/>
-        </w:rPr>
-        <w:t>Column (cột)</w:t>
-      </w:r>
-      <w:r>
-        <w:t>: Một column là một bộ gồm tên, giá trị và dấu thời gian (thông thường chỉ quan tâm tới key-value).</w:t>
-      </w:r>
-    </w:p>
-    <w:p>
-      <w:pPr>
-        <w:jc w:val="center"/>
-      </w:pPr>
-      <w:r>
-        <w:rPr>
-          <w:noProof/>
-        </w:rPr>
         <w:drawing>
           <wp:inline distT="0" distB="0" distL="0" distR="0" wp14:anchorId="055D4AAD" wp14:editId="5BAB704B">
             <wp:extent cx="5575935" cy="2505710"/>
@@ -14301,26 +13880,26 @@
       </w:pPr>
       <w:bookmarkStart w:id="155" w:name="_Toc533729428"/>
       <w:bookmarkStart w:id="156" w:name="_Toc533729679"/>
-      <w:bookmarkStart w:id="157" w:name="_Ref510876811"/>
-      <w:bookmarkStart w:id="158" w:name="_Toc510882203"/>
-      <w:bookmarkStart w:id="159" w:name="_Toc533764008"/>
-      <w:bookmarkEnd w:id="70"/>
+      <w:bookmarkStart w:id="157" w:name="_Toc533764008"/>
+      <w:bookmarkStart w:id="158" w:name="_Ref510876811"/>
+      <w:bookmarkStart w:id="159" w:name="_Toc510882203"/>
       <w:bookmarkEnd w:id="71"/>
+      <w:bookmarkEnd w:id="72"/>
       <w:r>
         <w:lastRenderedPageBreak/>
         <w:t>Công nghệ sử dụng</w:t>
       </w:r>
       <w:bookmarkEnd w:id="155"/>
       <w:bookmarkEnd w:id="156"/>
+      <w:bookmarkEnd w:id="157"/>
+      <w:r>
+        <w:rPr>
+          <w:lang w:val="vi-VN"/>
+        </w:rPr>
+        <w:t xml:space="preserve"> </w:t>
+      </w:r>
+      <w:bookmarkEnd w:id="158"/>
       <w:bookmarkEnd w:id="159"/>
-      <w:r>
-        <w:rPr>
-          <w:lang w:val="vi-VN"/>
-        </w:rPr>
-        <w:t xml:space="preserve"> </w:t>
-      </w:r>
-      <w:bookmarkEnd w:id="157"/>
-      <w:bookmarkEnd w:id="158"/>
     </w:p>
     <w:p>
       <w:pPr>
@@ -14619,59 +14198,59 @@
         <w:rPr>
           <w:b/>
         </w:rPr>
+        <w:t xml:space="preserve">epoll_create: </w:t>
+      </w:r>
+      <w:r>
+        <w:t xml:space="preserve">Trong đó lời gọi hệ thống </w:t>
+      </w:r>
+      <w:r>
+        <w:rPr>
+          <w:i/>
+        </w:rPr>
+        <w:t xml:space="preserve">epoll_create </w:t>
+      </w:r>
+      <w:r>
+        <w:t xml:space="preserve">tạo ra một </w:t>
+      </w:r>
+      <w:r>
+        <w:rPr>
+          <w:i/>
+        </w:rPr>
+        <w:t>instance</w:t>
+      </w:r>
+      <w:r>
+        <w:t xml:space="preserve"> </w:t>
+      </w:r>
+      <w:r>
+        <w:rPr>
+          <w:i/>
+        </w:rPr>
+        <w:t>epoll</w:t>
+      </w:r>
+      <w:r>
+        <w:t xml:space="preserve"> mới</w:t>
+      </w:r>
+      <w:r>
+        <w:t xml:space="preserve"> với danh sách</w:t>
+      </w:r>
+      <w:r>
+        <w:t xml:space="preserve"> </w:t>
+      </w:r>
+      <w:r>
+        <w:t>và trả về một file descriptor tham chiếu tới instance đó.</w:t>
+      </w:r>
+    </w:p>
+    <w:p>
+      <w:pPr>
+        <w:rPr>
+          <w:rFonts w:ascii="Consolas" w:hAnsi="Consolas" w:cs="Consolas"/>
+        </w:rPr>
+      </w:pPr>
+      <w:r>
+        <w:rPr>
+          <w:rFonts w:ascii="Consolas" w:hAnsi="Consolas" w:cs="Consolas"/>
+        </w:rPr>
         <w:lastRenderedPageBreak/>
-        <w:t xml:space="preserve">epoll_create: </w:t>
-      </w:r>
-      <w:r>
-        <w:t xml:space="preserve">Trong đó lời gọi hệ thống </w:t>
-      </w:r>
-      <w:r>
-        <w:rPr>
-          <w:i/>
-        </w:rPr>
-        <w:t xml:space="preserve">epoll_create </w:t>
-      </w:r>
-      <w:r>
-        <w:t xml:space="preserve">tạo ra một </w:t>
-      </w:r>
-      <w:r>
-        <w:rPr>
-          <w:i/>
-        </w:rPr>
-        <w:t>instance</w:t>
-      </w:r>
-      <w:r>
-        <w:t xml:space="preserve"> </w:t>
-      </w:r>
-      <w:r>
-        <w:rPr>
-          <w:i/>
-        </w:rPr>
-        <w:t>epoll</w:t>
-      </w:r>
-      <w:r>
-        <w:t xml:space="preserve"> mới</w:t>
-      </w:r>
-      <w:r>
-        <w:t xml:space="preserve"> với danh sách</w:t>
-      </w:r>
-      <w:r>
-        <w:t xml:space="preserve"> </w:t>
-      </w:r>
-      <w:r>
-        <w:t>và trả về một file descriptor tham chiếu tới instance đó.</w:t>
-      </w:r>
-    </w:p>
-    <w:p>
-      <w:pPr>
-        <w:rPr>
-          <w:rFonts w:ascii="Consolas" w:hAnsi="Consolas" w:cs="Consolas"/>
-        </w:rPr>
-      </w:pPr>
-      <w:r>
-        <w:rPr>
-          <w:rFonts w:ascii="Consolas" w:hAnsi="Consolas" w:cs="Consolas"/>
-        </w:rPr>
         <w:t>#inlucde &lt;sys/epoll.h&gt;</w:t>
       </w:r>
     </w:p>
@@ -15294,7 +14873,6 @@
         <w:rPr>
           <w:rFonts w:ascii="Consolas" w:hAnsi="Consolas" w:cs="Consolas"/>
         </w:rPr>
-        <w:lastRenderedPageBreak/>
         <w:t>struct epoll_event {</w:t>
       </w:r>
     </w:p>
@@ -15374,6 +14952,7 @@
         <w:rPr>
           <w:rFonts w:ascii="Consolas" w:hAnsi="Consolas" w:cs="Consolas"/>
         </w:rPr>
+        <w:lastRenderedPageBreak/>
         <w:t>}</w:t>
       </w:r>
     </w:p>
@@ -15885,91 +15464,91 @@
     <w:p/>
     <w:p>
       <w:r>
+        <w:t xml:space="preserve">Tham số </w:t>
+      </w:r>
+      <w:r>
+        <w:rPr>
+          <w:i/>
+        </w:rPr>
+        <w:t>epfd</w:t>
+      </w:r>
+      <w:r>
+        <w:t xml:space="preserve"> tham chiếu tới </w:t>
+      </w:r>
+      <w:r>
+        <w:rPr>
+          <w:i/>
+        </w:rPr>
+        <w:t xml:space="preserve">epoll_instance </w:t>
+      </w:r>
+      <w:r>
+        <w:t>mà chúng ta quan tâm.</w:t>
+      </w:r>
+    </w:p>
+    <w:p>
+      <w:pPr>
+        <w:rPr>
+          <w:i/>
+        </w:rPr>
+      </w:pPr>
+      <w:r>
+        <w:t xml:space="preserve">Thông tin về các fd trong </w:t>
+      </w:r>
+      <w:r>
+        <w:rPr>
+          <w:i/>
+        </w:rPr>
+        <w:t>danh sách sẵn sàng</w:t>
+      </w:r>
+      <w:r>
+        <w:t xml:space="preserve"> được trả về trong mảng</w:t>
+      </w:r>
+      <w:r>
+        <w:t xml:space="preserve"> cấu trúc</w:t>
+      </w:r>
+      <w:r>
+        <w:t xml:space="preserve"> </w:t>
+      </w:r>
+      <w:r>
+        <w:rPr>
+          <w:i/>
+        </w:rPr>
+        <w:t>epoll_event</w:t>
+      </w:r>
+      <w:r>
+        <w:t xml:space="preserve"> trỏ bởi </w:t>
+      </w:r>
+      <w:r>
+        <w:rPr>
+          <w:i/>
+        </w:rPr>
+        <w:t>evlist</w:t>
+      </w:r>
+      <w:r>
+        <w:t xml:space="preserve">. </w:t>
+      </w:r>
+      <w:r>
+        <w:t xml:space="preserve">Mảng </w:t>
+      </w:r>
+      <w:r>
+        <w:rPr>
+          <w:i/>
+        </w:rPr>
+        <w:t xml:space="preserve">evlist </w:t>
+      </w:r>
+      <w:r>
+        <w:t xml:space="preserve">sẽ được cấp phát bởi người gọi, và số lượng các thành phần sẽ được chỉ ra trong tham số </w:t>
+      </w:r>
+      <w:r>
+        <w:rPr>
+          <w:i/>
+        </w:rPr>
+        <w:t>maxevents.</w:t>
+      </w:r>
+    </w:p>
+    <w:p>
+      <w:r>
         <w:lastRenderedPageBreak/>
-        <w:t xml:space="preserve">Tham số </w:t>
-      </w:r>
-      <w:r>
-        <w:rPr>
-          <w:i/>
-        </w:rPr>
-        <w:t>epfd</w:t>
-      </w:r>
-      <w:r>
-        <w:t xml:space="preserve"> tham chiếu tới </w:t>
-      </w:r>
-      <w:r>
-        <w:rPr>
-          <w:i/>
-        </w:rPr>
-        <w:t xml:space="preserve">epoll_instance </w:t>
-      </w:r>
-      <w:r>
-        <w:t>mà chúng ta quan tâm.</w:t>
-      </w:r>
-    </w:p>
-    <w:p>
-      <w:pPr>
-        <w:rPr>
-          <w:i/>
-        </w:rPr>
-      </w:pPr>
-      <w:r>
-        <w:t xml:space="preserve">Thông tin về các fd trong </w:t>
-      </w:r>
-      <w:r>
-        <w:rPr>
-          <w:i/>
-        </w:rPr>
-        <w:t>danh sách sẵn sàng</w:t>
-      </w:r>
-      <w:r>
-        <w:t xml:space="preserve"> được trả về trong mảng</w:t>
-      </w:r>
-      <w:r>
-        <w:t xml:space="preserve"> cấu trúc</w:t>
-      </w:r>
-      <w:r>
-        <w:t xml:space="preserve"> </w:t>
-      </w:r>
-      <w:r>
-        <w:rPr>
-          <w:i/>
-        </w:rPr>
-        <w:t>epoll_event</w:t>
-      </w:r>
-      <w:r>
-        <w:t xml:space="preserve"> trỏ bởi </w:t>
-      </w:r>
-      <w:r>
-        <w:rPr>
-          <w:i/>
-        </w:rPr>
-        <w:t>evlist</w:t>
-      </w:r>
-      <w:r>
-        <w:t xml:space="preserve">. </w:t>
-      </w:r>
-      <w:r>
-        <w:t xml:space="preserve">Mảng </w:t>
-      </w:r>
-      <w:r>
-        <w:rPr>
-          <w:i/>
-        </w:rPr>
-        <w:t xml:space="preserve">evlist </w:t>
-      </w:r>
-      <w:r>
-        <w:t xml:space="preserve">sẽ được cấp phát bởi người gọi, và số lượng các thành phần sẽ được chỉ ra trong tham số </w:t>
-      </w:r>
-      <w:r>
-        <w:rPr>
-          <w:i/>
-        </w:rPr>
-        <w:t>maxevents.</w:t>
-      </w:r>
-    </w:p>
-    <w:p>
-      <w:r>
         <w:t xml:space="preserve">Trường con </w:t>
       </w:r>
       <w:r>
@@ -16263,7 +15842,6 @@
         <w:rPr>
           <w:noProof/>
         </w:rPr>
-        <w:lastRenderedPageBreak/>
         <w:drawing>
           <wp:inline distT="0" distB="0" distL="0" distR="0" wp14:anchorId="6AF4AAC6" wp14:editId="4AC246D3">
             <wp:extent cx="5274279" cy="3122763"/>
@@ -16366,6 +15944,7 @@
         <w:rPr>
           <w:noProof/>
         </w:rPr>
+        <w:lastRenderedPageBreak/>
         <w:drawing>
           <wp:inline distT="0" distB="0" distL="0" distR="0" wp14:anchorId="4C393C74" wp14:editId="39ADF026">
             <wp:extent cx="5575935" cy="4305300"/>
@@ -16473,7 +16052,6 @@
         <w:rPr>
           <w:b/>
         </w:rPr>
-        <w:lastRenderedPageBreak/>
         <w:t>Nhược điểm:</w:t>
       </w:r>
     </w:p>
@@ -16606,6 +16184,7 @@
         <w:rPr>
           <w:rFonts w:ascii="Consolas" w:hAnsi="Consolas" w:cs="Consolas"/>
         </w:rPr>
+        <w:lastRenderedPageBreak/>
         <w:t>int ope</w:t>
       </w:r>
       <w:r>
@@ -16871,11 +16450,7 @@
         <w:t>tất cả người dùn</w:t>
       </w:r>
       <w:r>
-        <w:t xml:space="preserve">g có quyền đọc, ghi và thực thi, (ix) S_IROTH tất cả người dùng </w:t>
-      </w:r>
-      <w:r>
-        <w:lastRenderedPageBreak/>
-        <w:t xml:space="preserve">đều có quyền đọc, (x) S_IWOTH tất cả người dùng đều có quyền ghi, (xi) S_IXOTH tất cả người dùng đều có quyền thực thi. </w:t>
+        <w:t xml:space="preserve">g có quyền đọc, ghi và thực thi, (ix) S_IROTH tất cả người dùng đều có quyền đọc, (x) S_IWOTH tất cả người dùng đều có quyền ghi, (xi) S_IXOTH tất cả người dùng đều có quyền thực thi. </w:t>
       </w:r>
     </w:p>
     <w:p>
@@ -17095,6 +16670,7 @@
       <w:bookmarkStart w:id="187" w:name="_Toc533729688"/>
       <w:bookmarkStart w:id="188" w:name="_Toc533764017"/>
       <w:r>
+        <w:lastRenderedPageBreak/>
         <w:t>write</w:t>
       </w:r>
       <w:bookmarkEnd w:id="186"/>
@@ -17272,7 +16848,6 @@
         <w:rPr>
           <w:rFonts w:ascii="Consolas" w:hAnsi="Consolas" w:cs="Consolas"/>
         </w:rPr>
-        <w:lastRenderedPageBreak/>
         <w:t xml:space="preserve">Off_t lseek(int </w:t>
       </w:r>
       <w:r>
@@ -17456,6 +17031,7 @@
         <w:rPr>
           <w:noProof/>
         </w:rPr>
+        <w:lastRenderedPageBreak/>
         <w:drawing>
           <wp:inline distT="0" distB="0" distL="0" distR="0" wp14:anchorId="53C85608" wp14:editId="241D7184">
             <wp:extent cx="5575935" cy="3226435"/>
@@ -17580,7 +17156,6 @@
     </w:p>
     <w:p>
       <w:r>
-        <w:lastRenderedPageBreak/>
         <w:t>Đụng độ trong bảng băm xảy ra khi với hai giá trị khóa khác nhau, sau khi trải qua hàm băm đều chỉ tới vào cùng một vị trí trong mảng.</w:t>
       </w:r>
       <w:r>
@@ -17703,6 +17278,7 @@
         <w:rPr>
           <w:noProof/>
         </w:rPr>
+        <w:lastRenderedPageBreak/>
         <w:drawing>
           <wp:inline distT="0" distB="0" distL="0" distR="0" wp14:anchorId="2C2FDD96" wp14:editId="1E8C69EB">
             <wp:extent cx="3619500" cy="3143250"/>
@@ -17818,7 +17394,6 @@
         <w:t xml:space="preserve"> </w:t>
       </w:r>
       <w:r>
-        <w:lastRenderedPageBreak/>
         <w:t xml:space="preserve">gọi </w:t>
       </w:r>
       <m:oMath>
@@ -18557,6 +18132,7 @@
     </w:p>
     <w:p>
       <w:r>
+        <w:lastRenderedPageBreak/>
         <w:t>Dưới đây là c</w:t>
       </w:r>
       <w:r>
@@ -19286,7 +18862,6 @@
     </w:p>
     <w:p>
       <w:r>
-        <w:lastRenderedPageBreak/>
         <w:t>Tương tự với c</w:t>
       </w:r>
       <w:r>
@@ -20370,21 +19945,21 @@
         <w:rPr>
           <w:b/>
         </w:rPr>
+        <w:t>Bảng</w:t>
+      </w:r>
+      <w:r>
+        <w:t xml:space="preserve">: là một tập hợp các bản ghi được </w:t>
+      </w:r>
+      <w:r>
+        <w:t xml:space="preserve">gộp lại </w:t>
+      </w:r>
+      <w:r>
+        <w:t>với nhau vì nó lưu trữ dữ liệu về một đối tượng.</w:t>
+      </w:r>
+    </w:p>
+    <w:p>
+      <w:r>
         <w:lastRenderedPageBreak/>
-        <w:t>Bảng</w:t>
-      </w:r>
-      <w:r>
-        <w:t xml:space="preserve">: là một tập hợp các bản ghi được </w:t>
-      </w:r>
-      <w:r>
-        <w:t xml:space="preserve">gộp lại </w:t>
-      </w:r>
-      <w:r>
-        <w:t>với nhau vì nó lưu trữ dữ liệu về một đối tượng.</w:t>
-      </w:r>
-    </w:p>
-    <w:p>
-      <w:r>
         <w:t xml:space="preserve">Ví dụ, khi ta muốn lưu trữ toàn bộ sinh viên trường đại học Bách Khoa Hà Nội theo 3 trường </w:t>
       </w:r>
       <w:r>
@@ -20690,36 +20265,36 @@
         <w:rPr>
           <w:b/>
         </w:rPr>
+        <w:t>Vị trí của các bảng trong CSDL</w:t>
+      </w:r>
+      <w:r>
+        <w:t>: trường này là các vùng nhớ 8 byte liên tiếp nhằm chỉ ra địa chỉ</w:t>
+      </w:r>
+      <w:r>
+        <w:t xml:space="preserve"> </w:t>
+      </w:r>
+      <w:r>
+        <w:t>của bảng được lưu trữ trong CSDL.</w:t>
+      </w:r>
+      <w:r>
+        <w:t xml:space="preserve"> </w:t>
+      </w:r>
+      <w:r>
+        <w:t xml:space="preserve">(do giới hạn số lượng bảng tối đa trong một CSDL là 64 nên trường này có độ </w:t>
+      </w:r>
+      <w:r>
+        <w:t>lớn</w:t>
+      </w:r>
+      <w:r>
+        <w:t xml:space="preserve"> là 64*8)</w:t>
+      </w:r>
+    </w:p>
+    <w:p>
+      <w:r>
+        <w:rPr>
+          <w:b/>
+        </w:rPr>
         <w:lastRenderedPageBreak/>
-        <w:t>Vị trí của các bảng trong CSDL</w:t>
-      </w:r>
-      <w:r>
-        <w:t>: trường này là các vùng nhớ 8 byte liên tiếp nhằm chỉ ra địa chỉ</w:t>
-      </w:r>
-      <w:r>
-        <w:t xml:space="preserve"> </w:t>
-      </w:r>
-      <w:r>
-        <w:t>của bảng được lưu trữ trong CSDL.</w:t>
-      </w:r>
-      <w:r>
-        <w:t xml:space="preserve"> </w:t>
-      </w:r>
-      <w:r>
-        <w:t xml:space="preserve">(do giới hạn số lượng bảng tối đa trong một CSDL là 64 nên trường này có độ </w:t>
-      </w:r>
-      <w:r>
-        <w:t>lớn</w:t>
-      </w:r>
-      <w:r>
-        <w:t xml:space="preserve"> là 64*8)</w:t>
-      </w:r>
-    </w:p>
-    <w:p>
-      <w:r>
-        <w:rPr>
-          <w:b/>
-        </w:rPr>
         <w:t>Vị trí cuối cùng của CSDL:</w:t>
       </w:r>
       <w:r>
@@ -20921,68 +20496,68 @@
         <w:rPr>
           <w:b/>
         </w:rPr>
+        <w:t>Row bucket:</w:t>
+      </w:r>
+      <w:r>
+        <w:t xml:space="preserve"> </w:t>
+      </w:r>
+      <w:r>
+        <w:t>v</w:t>
+      </w:r>
+      <w:r>
+        <w:t xml:space="preserve">ùng nhớ tương tự </w:t>
+      </w:r>
+      <w:r>
+        <w:t xml:space="preserve">như một bảng trong CSDL quan hệ </w:t>
+      </w:r>
+      <w:r>
+        <w:t xml:space="preserve">thông thường như thay vì lưu trữ các giá trị thì nó sẽ lưu trữ địa chỉ mà sẽ trỏ tới giá </w:t>
+      </w:r>
+      <w:r>
+        <w:t>trị</w:t>
+      </w:r>
+      <w:r>
+        <w:t xml:space="preserve"> của các trường</w:t>
+      </w:r>
+      <w:r>
+        <w:t xml:space="preserve"> </w:t>
+      </w:r>
+      <w:r>
+        <w:t>trong bản từng bản ghi của bảng.</w:t>
+      </w:r>
+    </w:p>
+    <w:p>
+      <w:r>
+        <w:rPr>
+          <w:b/>
+        </w:rPr>
+        <w:t>Fi</w:t>
+      </w:r>
+      <w:r>
+        <w:rPr>
+          <w:b/>
+        </w:rPr>
+        <w:t>eld bucket:</w:t>
+      </w:r>
+      <w:r>
+        <w:t xml:space="preserve"> </w:t>
+      </w:r>
+      <w:r>
+        <w:t>vùng nhớ</w:t>
+      </w:r>
+      <w:r>
+        <w:t xml:space="preserve"> lưu trữ dữ liệu theo các dạng cột</w:t>
+      </w:r>
+      <w:r>
+        <w:t>, chi tiết được mô trong hình 14</w:t>
+      </w:r>
+      <w:r>
+        <w:t>.</w:t>
+      </w:r>
+    </w:p>
+    <w:p>
+      <w:r>
         <w:lastRenderedPageBreak/>
-        <w:t>Row bucket:</w:t>
-      </w:r>
-      <w:r>
-        <w:t xml:space="preserve"> </w:t>
-      </w:r>
-      <w:r>
-        <w:t>v</w:t>
-      </w:r>
-      <w:r>
-        <w:t xml:space="preserve">ùng nhớ tương tự </w:t>
-      </w:r>
-      <w:r>
-        <w:t xml:space="preserve">như một bảng trong CSDL quan hệ </w:t>
-      </w:r>
-      <w:r>
-        <w:t xml:space="preserve">thông thường như thay vì lưu trữ các giá trị thì nó sẽ lưu trữ địa chỉ mà sẽ trỏ tới giá </w:t>
-      </w:r>
-      <w:r>
-        <w:t>trị</w:t>
-      </w:r>
-      <w:r>
-        <w:t xml:space="preserve"> của các trường</w:t>
-      </w:r>
-      <w:r>
-        <w:t xml:space="preserve"> </w:t>
-      </w:r>
-      <w:r>
-        <w:t>trong bản từng bản ghi của bảng.</w:t>
-      </w:r>
-    </w:p>
-    <w:p>
-      <w:r>
-        <w:rPr>
-          <w:b/>
-        </w:rPr>
-        <w:t>Fi</w:t>
-      </w:r>
-      <w:r>
-        <w:rPr>
-          <w:b/>
-        </w:rPr>
-        <w:t>eld bucket:</w:t>
-      </w:r>
-      <w:r>
-        <w:t xml:space="preserve"> </w:t>
-      </w:r>
-      <w:r>
-        <w:t>vùng nhớ</w:t>
-      </w:r>
-      <w:r>
-        <w:t xml:space="preserve"> lưu trữ dữ liệu theo các dạng cột</w:t>
-      </w:r>
-      <w:r>
-        <w:t>, chi tiết được mô trong hình 14</w:t>
-      </w:r>
-      <w:r>
-        <w:t>.</w:t>
-      </w:r>
-    </w:p>
-    <w:p>
-      <w:r>
         <w:t>Dưới đây là cấu t</w:t>
       </w:r>
       <w:r>
@@ -21144,67 +20719,67 @@
         <w:rPr>
           <w:b/>
         </w:rPr>
+        <w:t>Số lượng trường trong bảng:</w:t>
+      </w:r>
+      <w:r>
+        <w:rPr>
+          <w:b/>
+        </w:rPr>
+        <w:t xml:space="preserve"> </w:t>
+      </w:r>
+      <w:r>
+        <w:t>là một số nguyên dương độ lớn 1 byte</w:t>
+      </w:r>
+      <w:r>
+        <w:t xml:space="preserve"> chỉ ra số lượng các trường ở trong bảng.</w:t>
+      </w:r>
+    </w:p>
+    <w:p>
+      <w:r>
+        <w:rPr>
+          <w:b/>
+        </w:rPr>
+        <w:t>Thông tin các trường trong bảng:</w:t>
+      </w:r>
+      <w:r>
+        <w:rPr>
+          <w:b/>
+        </w:rPr>
+        <w:t xml:space="preserve"> </w:t>
+      </w:r>
+      <w:r>
+        <w:t xml:space="preserve">là một chuỗi các vùng nhớ chỉ ra thông tin của trường như: tên trường, vị trí của trường trong Field bucket. </w:t>
+      </w:r>
+    </w:p>
+    <w:p>
+      <w:r>
+        <w:rPr>
+          <w:b/>
+        </w:rPr>
+        <w:t>Số lượng hàng trong bảng:</w:t>
+      </w:r>
+      <w:r>
+        <w:rPr>
+          <w:b/>
+        </w:rPr>
+        <w:t xml:space="preserve"> </w:t>
+      </w:r>
+      <w:r>
+        <w:t xml:space="preserve">chỉ ra hiện tại trong </w:t>
+      </w:r>
+      <w:r>
+        <w:t>bảng đang có bao nhiêu bản ghi</w:t>
+      </w:r>
+      <w:r>
+        <w:t xml:space="preserve"> ( một hàng tương đương với một bản ghi)</w:t>
+      </w:r>
+      <w:r>
+        <w:t>.</w:t>
+      </w:r>
+    </w:p>
+    <w:p>
+      <w:r>
         <w:lastRenderedPageBreak/>
-        <w:t>Số lượng trường trong bảng:</w:t>
-      </w:r>
-      <w:r>
-        <w:rPr>
-          <w:b/>
-        </w:rPr>
-        <w:t xml:space="preserve"> </w:t>
-      </w:r>
-      <w:r>
-        <w:t>là một số nguyên dương độ lớn 1 byte</w:t>
-      </w:r>
-      <w:r>
-        <w:t xml:space="preserve"> chỉ ra số lượng các trường ở trong bảng.</w:t>
-      </w:r>
-    </w:p>
-    <w:p>
-      <w:r>
-        <w:rPr>
-          <w:b/>
-        </w:rPr>
-        <w:t>Thông tin các trường trong bảng:</w:t>
-      </w:r>
-      <w:r>
-        <w:rPr>
-          <w:b/>
-        </w:rPr>
-        <w:t xml:space="preserve"> </w:t>
-      </w:r>
-      <w:r>
-        <w:t xml:space="preserve">là một chuỗi các vùng nhớ chỉ ra thông tin của trường như: tên trường, vị trí của trường trong Field bucket. </w:t>
-      </w:r>
-    </w:p>
-    <w:p>
-      <w:r>
-        <w:rPr>
-          <w:b/>
-        </w:rPr>
-        <w:t>Số lượng hàng trong bảng:</w:t>
-      </w:r>
-      <w:r>
-        <w:rPr>
-          <w:b/>
-        </w:rPr>
-        <w:t xml:space="preserve"> </w:t>
-      </w:r>
-      <w:r>
-        <w:t xml:space="preserve">chỉ ra hiện tại trong </w:t>
-      </w:r>
-      <w:r>
-        <w:t>bảng đang có bao nhiêu bản ghi</w:t>
-      </w:r>
-      <w:r>
-        <w:t xml:space="preserve"> ( một hàng tương đương với một bản ghi)</w:t>
-      </w:r>
-      <w:r>
-        <w:t>.</w:t>
-      </w:r>
-    </w:p>
-    <w:p>
-      <w:r>
         <w:t>Dưới đây là cấu trúc lưu trữ của field bucket:</w:t>
       </w:r>
     </w:p>
@@ -21360,21 +20935,21 @@
     <w:p/>
     <w:p>
       <w:r>
+        <w:t>Dưới đây là cấu trúc lưu trữ của 1 row bucket</w:t>
+      </w:r>
+      <w:r>
+        <w:t>:</w:t>
+      </w:r>
+    </w:p>
+    <w:p>
+      <w:pPr>
+        <w:jc w:val="center"/>
+      </w:pPr>
+      <w:r>
+        <w:rPr>
+          <w:noProof/>
+        </w:rPr>
         <w:lastRenderedPageBreak/>
-        <w:t>Dưới đây là cấu trúc lưu trữ của 1 row bucket</w:t>
-      </w:r>
-      <w:r>
-        <w:t>:</w:t>
-      </w:r>
-    </w:p>
-    <w:p>
-      <w:pPr>
-        <w:jc w:val="center"/>
-      </w:pPr>
-      <w:r>
-        <w:rPr>
-          <w:noProof/>
-        </w:rPr>
         <w:drawing>
           <wp:inline distT="0" distB="0" distL="0" distR="0" wp14:anchorId="08FC20C0" wp14:editId="65A72545">
             <wp:extent cx="5575935" cy="4488180"/>
@@ -21521,7 +21096,6 @@
       <w:bookmarkStart w:id="245" w:name="_Toc533729702"/>
       <w:bookmarkStart w:id="246" w:name="_Toc533764031"/>
       <w:r>
-        <w:lastRenderedPageBreak/>
         <w:t>Hàm băm trong CSDL</w:t>
       </w:r>
       <w:bookmarkEnd w:id="244"/>
@@ -21549,6 +21123,7 @@
     </w:p>
     <w:p>
       <w:r>
+        <w:lastRenderedPageBreak/>
         <w:t>Cụ thể trong CSDL</w:t>
       </w:r>
       <w:r>
@@ -22806,6 +22381,7 @@
         <w:rPr>
           <w:b/>
         </w:rPr>
+        <w:lastRenderedPageBreak/>
         <w:t>B</w:t>
       </w:r>
       <w:r>
@@ -23585,7 +23161,6 @@
       <w:bookmarkStart w:id="249" w:name="_Toc533729703"/>
       <w:bookmarkStart w:id="250" w:name="_Toc533764032"/>
       <w:r>
-        <w:lastRenderedPageBreak/>
         <w:t>Xây dựng ứng dụng</w:t>
       </w:r>
       <w:bookmarkEnd w:id="247"/>
@@ -23958,6 +23533,7 @@
               <w:rPr>
                 <w:bCs/>
               </w:rPr>
+              <w:lastRenderedPageBreak/>
               <w:t>Quản lý source code</w:t>
             </w:r>
           </w:p>
@@ -24306,26 +23882,26 @@
         <w:t>, CSDL trong đề tà</w:t>
       </w:r>
       <w:r>
-        <w:t xml:space="preserve">i đã sử dụng double hashing với hàm băm </w:t>
+        <w:t xml:space="preserve">i đã sử dụng double hashing với hàm băm được đề cập tới trong quyển sách </w:t>
+      </w:r>
+      <w:r>
+        <w:rPr>
+          <w:i/>
+        </w:rPr>
+        <w:t>The Art of Computer Programming</w:t>
+      </w:r>
+      <w:r>
+        <w:rPr>
+          <w:i/>
+        </w:rPr>
+        <w:t xml:space="preserve"> volume 3</w:t>
+      </w:r>
+      <w:r>
+        <w:t xml:space="preserve"> của Donald </w:t>
       </w:r>
       <w:r>
         <w:lastRenderedPageBreak/>
-        <w:t xml:space="preserve">được đề cập tới trong quyển sách </w:t>
-      </w:r>
-      <w:r>
-        <w:rPr>
-          <w:i/>
-        </w:rPr>
-        <w:t>The Art of Computer Programming</w:t>
-      </w:r>
-      <w:r>
-        <w:rPr>
-          <w:i/>
-        </w:rPr>
-        <w:t xml:space="preserve"> volume 3</w:t>
-      </w:r>
-      <w:r>
-        <w:t xml:space="preserve"> của Donald Knuth. </w:t>
+        <w:t xml:space="preserve">Knuth. </w:t>
       </w:r>
       <w:r>
         <w:t xml:space="preserve">Chi tiết về việc triển khai hàm băm được mô tả trong chương 4 tại phần </w:t>
@@ -24736,7 +24312,7 @@
         <w:sectPr>
           <w:footerReference w:type="default" r:id="rId29"/>
           <w:pgSz w:w="11900" w:h="16840"/>
-          <w:pgMar w:top="1134" w:right="1134" w:bottom="1134" w:left="1985" w:header="851" w:footer="1247" w:gutter="0"/>
+          <w:pgMar w:top="1134" w:right="1134" w:bottom="1134" w:left="1985" w:header="851" w:footer="340" w:gutter="0"/>
           <w:pgNumType w:start="1"/>
           <w:cols w:space="708"/>
           <w:docGrid w:linePitch="360"/>
@@ -24913,48 +24489,103 @@
   <w:p>
     <w:pPr>
       <w:pStyle w:val="Chntrang"/>
-      <w:framePr w:wrap="none" w:vAnchor="text" w:hAnchor="margin" w:xAlign="right" w:y="1"/>
-      <w:rPr>
-        <w:rStyle w:val="Strang"/>
-      </w:rPr>
+      <w:ind w:right="360"/>
     </w:pPr>
     <w:r>
       <w:rPr>
-        <w:rStyle w:val="Strang"/>
+        <w:noProof/>
       </w:rPr>
+      <mc:AlternateContent>
+        <mc:Choice Requires="wps">
+          <w:drawing>
+            <wp:anchor distT="0" distB="0" distL="114300" distR="114300" simplePos="0" relativeHeight="251659264" behindDoc="0" locked="0" layoutInCell="1" allowOverlap="1" wp14:anchorId="25509F84" wp14:editId="1202B74F">
+              <wp:simplePos x="0" y="0"/>
+              <wp:positionH relativeFrom="column">
+                <wp:posOffset>-31750</wp:posOffset>
+              </wp:positionH>
+              <wp:positionV relativeFrom="paragraph">
+                <wp:posOffset>37465</wp:posOffset>
+              </wp:positionV>
+              <wp:extent cx="5772150" cy="0"/>
+              <wp:effectExtent l="0" t="0" r="0" b="0"/>
+              <wp:wrapNone/>
+              <wp:docPr id="3" name="Đường nối Thẳng 3"/>
+              <wp:cNvGraphicFramePr/>
+              <a:graphic xmlns:a="http://schemas.openxmlformats.org/drawingml/2006/main">
+                <a:graphicData uri="http://schemas.microsoft.com/office/word/2010/wordprocessingShape">
+                  <wps:wsp>
+                    <wps:cNvCnPr/>
+                    <wps:spPr>
+                      <a:xfrm>
+                        <a:off x="0" y="0"/>
+                        <a:ext cx="5772150" cy="0"/>
+                      </a:xfrm>
+                      <a:prstGeom prst="line">
+                        <a:avLst/>
+                      </a:prstGeom>
+                    </wps:spPr>
+                    <wps:style>
+                      <a:lnRef idx="3">
+                        <a:schemeClr val="dk1"/>
+                      </a:lnRef>
+                      <a:fillRef idx="0">
+                        <a:schemeClr val="dk1"/>
+                      </a:fillRef>
+                      <a:effectRef idx="2">
+                        <a:schemeClr val="dk1"/>
+                      </a:effectRef>
+                      <a:fontRef idx="minor">
+                        <a:schemeClr val="tx1"/>
+                      </a:fontRef>
+                    </wps:style>
+                    <wps:bodyPr/>
+                  </wps:wsp>
+                </a:graphicData>
+              </a:graphic>
+            </wp:anchor>
+          </w:drawing>
+        </mc:Choice>
+        <mc:Fallback>
+          <w:pict>
+            <v:line w14:anchorId="324190B0" id="Đường nối Thẳng 3" o:spid="_x0000_s1026" style="position:absolute;z-index:251659264;visibility:visible;mso-wrap-style:square;mso-wrap-distance-left:9pt;mso-wrap-distance-top:0;mso-wrap-distance-right:9pt;mso-wrap-distance-bottom:0;mso-position-horizontal:absolute;mso-position-horizontal-relative:text;mso-position-vertical:absolute;mso-position-vertical-relative:text" from="-2.5pt,2.95pt" to="452pt,2.95pt" o:gfxdata="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" strokecolor="black [3200]" strokeweight="1.5pt">
+              <v:stroke joinstyle="miter"/>
+            </v:line>
+          </w:pict>
+        </mc:Fallback>
+      </mc:AlternateContent>
+    </w:r>
+    <w:fldSimple w:instr=" AUTHOR  &quot;Đặng Việt Hưng - 20142139&quot;  \* MERGEFORMAT ">
+      <w:r>
+        <w:rPr>
+          <w:noProof/>
+        </w:rPr>
+        <w:t>Đặng Việt Hưng - 20142139</w:t>
+      </w:r>
+    </w:fldSimple>
+    <w:r>
+      <w:tab/>
+    </w:r>
+    <w:r>
+      <w:tab/>
+    </w:r>
+    <w:r>
       <w:fldChar w:fldCharType="begin"/>
     </w:r>
     <w:r>
-      <w:rPr>
-        <w:rStyle w:val="Strang"/>
-      </w:rPr>
-      <w:instrText xml:space="preserve"> PAGE </w:instrText>
+      <w:instrText xml:space="preserve"> PAGE  \* Arabic  \* MERGEFORMAT </w:instrText>
     </w:r>
     <w:r>
-      <w:rPr>
-        <w:rStyle w:val="Strang"/>
-      </w:rPr>
       <w:fldChar w:fldCharType="separate"/>
     </w:r>
     <w:r>
       <w:rPr>
-        <w:rStyle w:val="Strang"/>
         <w:noProof/>
       </w:rPr>
-      <w:t>11</w:t>
+      <w:t>1</w:t>
     </w:r>
     <w:r>
-      <w:rPr>
-        <w:rStyle w:val="Strang"/>
-      </w:rPr>
       <w:fldChar w:fldCharType="end"/>
     </w:r>
-  </w:p>
-  <w:p>
-    <w:pPr>
-      <w:pStyle w:val="Chntrang"/>
-      <w:ind w:right="360"/>
-    </w:pPr>
   </w:p>
 </w:ftr>
 </file>
@@ -28160,7 +27791,7 @@
 </file>
 
 <file path=customXml/itemProps1.xml><?xml version="1.0" encoding="utf-8"?>
-<ds:datastoreItem xmlns:ds="http://schemas.openxmlformats.org/officeDocument/2006/customXml" ds:itemID="{50E48911-A767-444D-9F52-79356121C384}">
+<ds:datastoreItem xmlns:ds="http://schemas.openxmlformats.org/officeDocument/2006/customXml" ds:itemID="{1E260245-AF6B-474A-8ED3-9C76F95F69E5}">
   <ds:schemaRefs>
     <ds:schemaRef ds:uri="http://schemas.openxmlformats.org/officeDocument/2006/bibliography"/>
   </ds:schemaRefs>

</xml_diff>